<commit_message>
add languages to french resume, bit of cleanup
</commit_message>
<xml_diff>
--- a/RESUME1-FRANCAIS.docx
+++ b/RESUME1-FRANCAIS.docx
@@ -113,7 +113,7 @@
               </wp:anchor>
             </w:drawing>
           </mc:Choice>
-          <mc:Fallback xmlns:mv="urn:schemas-microsoft-com:mac:vml" xmlns:mo="http://schemas.microsoft.com/office/mac/office/2008/main">
+          <mc:Fallback xmlns:mo="http://schemas.microsoft.com/office/mac/office/2008/main" xmlns:mv="urn:schemas-microsoft-com:mac:vml">
             <w:pict>
               <v:line w14:anchorId="69CDCEBB" id="Straight Connector 6" o:spid="_x0000_s1026" style="position:absolute;flip:y;z-index:251667456;visibility:visible;mso-wrap-style:square;mso-width-percent:0;mso-height-percent:0;mso-wrap-distance-left:9pt;mso-wrap-distance-top:0;mso-wrap-distance-right:9pt;mso-wrap-distance-bottom:0;mso-position-horizontal:absolute;mso-position-horizontal-relative:text;mso-position-vertical:absolute;mso-position-vertical-relative:text;mso-width-percent:0;mso-height-percent:0;mso-width-relative:margin;mso-height-relative:margin" from="13.45pt,25.95pt" to="521.6pt,25.95pt" o:gfxdata="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" strokecolor="black [3200]" strokeweight="2pt"/>
             </w:pict>
@@ -234,7 +234,7 @@
           <w:szCs w:val="28"/>
           <w:lang w:val="fr-FR"/>
         </w:rPr>
-        <w:t>Education</w:t>
+        <w:t>Formation</w:t>
       </w:r>
     </w:p>
     <w:p>
@@ -268,19 +268,7 @@
           <w:u w:color="0000F6"/>
           <w:lang w:val="fr-FR"/>
         </w:rPr>
-        <w:t>Universit</w:t>
-      </w:r>
-      <w:r>
-        <w:rPr>
-          <w:rFonts w:ascii="Calibri" w:eastAsia="Lucida Grande" w:hAnsi="Calibri"/>
-          <w:b/>
-          <w:color w:val="auto"/>
-          <w:sz w:val="22"/>
-          <w:szCs w:val="22"/>
-          <w:u w:color="0000F6"/>
-          <w:lang w:val="fr-FR"/>
-        </w:rPr>
-        <w:t>é technologique de</w:t>
+        <w:t>Université technologique de</w:t>
       </w:r>
       <w:r>
         <w:rPr>
@@ -573,8 +561,6 @@
         </w:rPr>
         <w:t>École</w:t>
       </w:r>
-      <w:bookmarkStart w:id="0" w:name="_GoBack"/>
-      <w:bookmarkEnd w:id="0"/>
       <w:r>
         <w:rPr>
           <w:rFonts w:ascii="Calibri" w:eastAsia="Lucida Grande" w:hAnsi="Calibri"/>
@@ -793,7 +779,18 @@
           <w:u w:color="0000F6"/>
           <w:lang w:val="fr-FR"/>
         </w:rPr>
-        <w:t>Ecole d’été</w:t>
+        <w:t>École</w:t>
+      </w:r>
+      <w:r>
+        <w:rPr>
+          <w:rFonts w:ascii="Calibri" w:eastAsia="Lucida Grande" w:hAnsi="Calibri"/>
+          <w:color w:val="auto"/>
+          <w:sz w:val="22"/>
+          <w:szCs w:val="22"/>
+          <w:u w:color="0000F6"/>
+          <w:lang w:val="fr-FR"/>
+        </w:rPr>
+        <w:t xml:space="preserve"> d’été</w:t>
       </w:r>
     </w:p>
     <w:p>
@@ -1136,7 +1133,7 @@
               </wp:anchor>
             </w:drawing>
           </mc:Choice>
-          <mc:Fallback xmlns:mv="urn:schemas-microsoft-com:mac:vml" xmlns:mo="http://schemas.microsoft.com/office/mac/office/2008/main">
+          <mc:Fallback xmlns:mo="http://schemas.microsoft.com/office/mac/office/2008/main" xmlns:mv="urn:schemas-microsoft-com:mac:vml">
             <w:pict>
               <v:line w14:anchorId="694AB361" id="Straight Connector 2" o:spid="_x0000_s1026" style="position:absolute;flip:y;z-index:251659264;visibility:visible;mso-wrap-style:square;mso-width-percent:0;mso-height-percent:0;mso-wrap-distance-left:9pt;mso-wrap-distance-top:0;mso-wrap-distance-right:9pt;mso-wrap-distance-bottom:0;mso-position-horizontal:absolute;mso-position-horizontal-relative:text;mso-position-vertical:absolute;mso-position-vertical-relative:text;mso-width-percent:0;mso-height-percent:0;mso-width-relative:margin;mso-height-relative:margin" from="13.9pt,9.15pt" to="522.05pt,9.15pt" o:gfxdata="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" strokecolor="black [3200]" strokeweight="2pt"/>
             </w:pict>
@@ -1176,17 +1173,43 @@
           <w:lang w:val="fr-FR"/>
         </w:rPr>
       </w:pPr>
-      <w:r>
-        <w:rPr>
-          <w:rFonts w:ascii="Calibri" w:eastAsia="Lucida Grande" w:hAnsi="Calibri"/>
-          <w:b/>
-          <w:color w:val="auto"/>
-          <w:sz w:val="22"/>
-          <w:szCs w:val="22"/>
-          <w:lang w:val="fr-FR"/>
-        </w:rPr>
-        <w:t>Clearbox Systems</w:t>
-      </w:r>
+      <w:proofErr w:type="spellStart"/>
+      <w:r>
+        <w:rPr>
+          <w:rFonts w:ascii="Calibri" w:eastAsia="Lucida Grande" w:hAnsi="Calibri"/>
+          <w:b/>
+          <w:color w:val="auto"/>
+          <w:sz w:val="22"/>
+          <w:szCs w:val="22"/>
+          <w:lang w:val="fr-FR"/>
+        </w:rPr>
+        <w:t>Clearbox</w:t>
+      </w:r>
+      <w:proofErr w:type="spellEnd"/>
+      <w:r>
+        <w:rPr>
+          <w:rFonts w:ascii="Calibri" w:eastAsia="Lucida Grande" w:hAnsi="Calibri"/>
+          <w:b/>
+          <w:color w:val="auto"/>
+          <w:sz w:val="22"/>
+          <w:szCs w:val="22"/>
+          <w:lang w:val="fr-FR"/>
+        </w:rPr>
+        <w:t xml:space="preserve"> </w:t>
+      </w:r>
+      <w:proofErr w:type="spellStart"/>
+      <w:r>
+        <w:rPr>
+          <w:rFonts w:ascii="Calibri" w:eastAsia="Lucida Grande" w:hAnsi="Calibri"/>
+          <w:b/>
+          <w:color w:val="auto"/>
+          <w:sz w:val="22"/>
+          <w:szCs w:val="22"/>
+          <w:lang w:val="fr-FR"/>
+        </w:rPr>
+        <w:t>Systems</w:t>
+      </w:r>
+      <w:proofErr w:type="spellEnd"/>
       <w:r>
         <w:rPr>
           <w:rFonts w:ascii="Calibri" w:eastAsia="Lucida Grande" w:hAnsi="Calibri"/>
@@ -1382,6 +1405,7 @@
         </w:rPr>
         <w:t>-</w:t>
       </w:r>
+      <w:proofErr w:type="spellStart"/>
       <w:r>
         <w:rPr>
           <w:rFonts w:ascii="Calibri" w:eastAsia="Lucida Grande" w:hAnsi="Calibri"/>
@@ -1392,6 +1416,7 @@
         </w:rPr>
         <w:t>stack</w:t>
       </w:r>
+      <w:proofErr w:type="spellEnd"/>
       <w:r>
         <w:rPr>
           <w:rFonts w:ascii="Calibri" w:eastAsia="Lucida Grande" w:hAnsi="Calibri"/>
@@ -1480,7 +1505,18 @@
           <w:szCs w:val="22"/>
           <w:lang w:val="fr-FR"/>
         </w:rPr>
-        <w:t>Java, AngularJ</w:t>
+        <w:t xml:space="preserve">Java, </w:t>
+      </w:r>
+      <w:proofErr w:type="spellStart"/>
+      <w:r>
+        <w:rPr>
+          <w:rFonts w:ascii="Calibri" w:eastAsia="Lucida Grande" w:hAnsi="Calibri"/>
+          <w:color w:val="auto"/>
+          <w:sz w:val="22"/>
+          <w:szCs w:val="22"/>
+          <w:lang w:val="fr-FR"/>
+        </w:rPr>
+        <w:t>AngularJ</w:t>
       </w:r>
       <w:r>
         <w:rPr>
@@ -1492,6 +1528,7 @@
         </w:rPr>
         <w:t>S</w:t>
       </w:r>
+      <w:proofErr w:type="spellEnd"/>
       <w:r>
         <w:rPr>
           <w:rFonts w:ascii="Calibri" w:eastAsia="Lucida Grande" w:hAnsi="Calibri"/>
@@ -1502,6 +1539,7 @@
         </w:rPr>
         <w:t xml:space="preserve">, </w:t>
       </w:r>
+      <w:proofErr w:type="spellStart"/>
       <w:r>
         <w:rPr>
           <w:rFonts w:ascii="Calibri" w:eastAsia="Lucida Grande" w:hAnsi="Calibri"/>
@@ -1512,6 +1550,7 @@
         </w:rPr>
         <w:t>Typescript</w:t>
       </w:r>
+      <w:proofErr w:type="spellEnd"/>
       <w:r>
         <w:rPr>
           <w:rFonts w:ascii="Calibri" w:eastAsia="Lucida Grande" w:hAnsi="Calibri"/>
@@ -1573,8 +1612,21 @@
           <w:szCs w:val="22"/>
           <w:lang w:val="fr-FR"/>
         </w:rPr>
-        <w:t xml:space="preserve"> Primaire de Lindfield</w:t>
-      </w:r>
+        <w:t xml:space="preserve"> Primaire de </w:t>
+      </w:r>
+      <w:proofErr w:type="spellStart"/>
+      <w:r>
+        <w:rPr>
+          <w:rFonts w:ascii="Calibri" w:eastAsia="Lucida Grande" w:hAnsi="Calibri"/>
+          <w:b/>
+          <w:color w:val="auto"/>
+          <w:sz w:val="22"/>
+          <w:szCs w:val="22"/>
+          <w:lang w:val="fr-FR"/>
+        </w:rPr>
+        <w:t>Lindfield</w:t>
+      </w:r>
+      <w:proofErr w:type="spellEnd"/>
       <w:r>
         <w:rPr>
           <w:rFonts w:ascii="Calibri" w:eastAsia="Lucida Grande" w:hAnsi="Calibri"/>
@@ -1773,7 +1825,7 @@
               </wp:anchor>
             </w:drawing>
           </mc:Choice>
-          <mc:Fallback xmlns:mv="urn:schemas-microsoft-com:mac:vml" xmlns:mo="http://schemas.microsoft.com/office/mac/office/2008/main">
+          <mc:Fallback xmlns:mo="http://schemas.microsoft.com/office/mac/office/2008/main" xmlns:mv="urn:schemas-microsoft-com:mac:vml">
             <w:pict>
               <v:line w14:anchorId="75A4C021" id="Straight Connector 5" o:spid="_x0000_s1026" style="position:absolute;flip:y;z-index:251665408;visibility:visible;mso-wrap-style:square;mso-width-percent:0;mso-height-percent:0;mso-wrap-distance-left:9pt;mso-wrap-distance-top:0;mso-wrap-distance-right:9pt;mso-wrap-distance-bottom:0;mso-position-horizontal:absolute;mso-position-horizontal-relative:text;mso-position-vertical:absolute;mso-position-vertical-relative:text;mso-width-percent:0;mso-height-percent:0;mso-width-relative:margin;mso-height-relative:margin" from="13.15pt,22.15pt" to="521.3pt,22.15pt" o:gfxdata="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" strokecolor="black [3200]" strokeweight="2pt"/>
             </w:pict>
@@ -1998,7 +2050,40 @@
           <w:szCs w:val="22"/>
           <w:lang w:val="fr-FR"/>
         </w:rPr>
-        <w:t xml:space="preserve"> Clearbox S</w:t>
+        <w:t xml:space="preserve"> </w:t>
+      </w:r>
+      <w:proofErr w:type="spellStart"/>
+      <w:r>
+        <w:rPr>
+          <w:rFonts w:ascii="Calibri" w:eastAsia="Lucida Grande" w:hAnsi="Calibri"/>
+          <w:color w:val="auto"/>
+          <w:sz w:val="22"/>
+          <w:szCs w:val="22"/>
+          <w:lang w:val="fr-FR"/>
+        </w:rPr>
+        <w:t>Clearbox</w:t>
+      </w:r>
+      <w:proofErr w:type="spellEnd"/>
+      <w:r>
+        <w:rPr>
+          <w:rFonts w:ascii="Calibri" w:eastAsia="Lucida Grande" w:hAnsi="Calibri"/>
+          <w:color w:val="auto"/>
+          <w:sz w:val="22"/>
+          <w:szCs w:val="22"/>
+          <w:lang w:val="fr-FR"/>
+        </w:rPr>
+        <w:t xml:space="preserve"> </w:t>
+      </w:r>
+      <w:proofErr w:type="spellStart"/>
+      <w:r>
+        <w:rPr>
+          <w:rFonts w:ascii="Calibri" w:eastAsia="Lucida Grande" w:hAnsi="Calibri"/>
+          <w:color w:val="auto"/>
+          <w:sz w:val="22"/>
+          <w:szCs w:val="22"/>
+          <w:lang w:val="fr-FR"/>
+        </w:rPr>
+        <w:t>S</w:t>
       </w:r>
       <w:r>
         <w:rPr>
@@ -2020,6 +2105,7 @@
         </w:rPr>
         <w:t>stems</w:t>
       </w:r>
+      <w:proofErr w:type="spellEnd"/>
       <w:r>
         <w:rPr>
           <w:rFonts w:ascii="Calibri" w:eastAsia="Lucida Grande" w:hAnsi="Calibri"/>
@@ -2060,15 +2146,27 @@
         </w:rPr>
         <w:t xml:space="preserve"> </w:t>
       </w:r>
-      <w:r>
-        <w:rPr>
-          <w:rFonts w:ascii="Calibri" w:eastAsia="Lucida Grande" w:hAnsi="Calibri"/>
-          <w:color w:val="auto"/>
-          <w:sz w:val="22"/>
-          <w:szCs w:val="22"/>
-          <w:lang w:val="fr-FR"/>
-        </w:rPr>
-        <w:t xml:space="preserve">RESTful </w:t>
+      <w:proofErr w:type="spellStart"/>
+      <w:r>
+        <w:rPr>
+          <w:rFonts w:ascii="Calibri" w:eastAsia="Lucida Grande" w:hAnsi="Calibri"/>
+          <w:color w:val="auto"/>
+          <w:sz w:val="22"/>
+          <w:szCs w:val="22"/>
+          <w:lang w:val="fr-FR"/>
+        </w:rPr>
+        <w:t>RESTful</w:t>
+      </w:r>
+      <w:proofErr w:type="spellEnd"/>
+      <w:r>
+        <w:rPr>
+          <w:rFonts w:ascii="Calibri" w:eastAsia="Lucida Grande" w:hAnsi="Calibri"/>
+          <w:color w:val="auto"/>
+          <w:sz w:val="22"/>
+          <w:szCs w:val="22"/>
+          <w:lang w:val="fr-FR"/>
+        </w:rPr>
+        <w:t xml:space="preserve"> </w:t>
       </w:r>
       <w:r>
         <w:rPr>
@@ -2219,17 +2317,7 @@
           <w:szCs w:val="22"/>
           <w:lang w:val="fr-FR"/>
         </w:rPr>
-        <w:t xml:space="preserve">Bonne </w:t>
-      </w:r>
-      <w:r>
-        <w:rPr>
-          <w:rFonts w:ascii="Calibri" w:eastAsia="Lucida Grande" w:hAnsi="Calibri"/>
-          <w:color w:val="auto"/>
-          <w:sz w:val="22"/>
-          <w:szCs w:val="22"/>
-          <w:lang w:val="fr-FR"/>
-        </w:rPr>
-        <w:t>ma</w:t>
+        <w:t>Bonne ma</w:t>
       </w:r>
       <w:r>
         <w:rPr>
@@ -2291,6 +2379,7 @@
         </w:rPr>
         <w:t xml:space="preserve">React.js, </w:t>
       </w:r>
+      <w:proofErr w:type="spellStart"/>
       <w:r>
         <w:rPr>
           <w:rFonts w:ascii="Calibri" w:eastAsia="Lucida Grande" w:hAnsi="Calibri"/>
@@ -2311,6 +2400,7 @@
         </w:rPr>
         <w:t>S</w:t>
       </w:r>
+      <w:proofErr w:type="spellEnd"/>
       <w:r>
         <w:rPr>
           <w:rFonts w:ascii="Calibri" w:eastAsia="Lucida Grande" w:hAnsi="Calibri"/>
@@ -2321,15 +2411,27 @@
         </w:rPr>
         <w:t xml:space="preserve">, </w:t>
       </w:r>
-      <w:r>
-        <w:rPr>
-          <w:rFonts w:ascii="Calibri" w:eastAsia="Lucida Grande" w:hAnsi="Calibri"/>
-          <w:color w:val="auto"/>
-          <w:sz w:val="22"/>
-          <w:szCs w:val="22"/>
-          <w:lang w:val="fr-FR"/>
-        </w:rPr>
-        <w:t xml:space="preserve">Typescript, </w:t>
+      <w:proofErr w:type="spellStart"/>
+      <w:r>
+        <w:rPr>
+          <w:rFonts w:ascii="Calibri" w:eastAsia="Lucida Grande" w:hAnsi="Calibri"/>
+          <w:color w:val="auto"/>
+          <w:sz w:val="22"/>
+          <w:szCs w:val="22"/>
+          <w:lang w:val="fr-FR"/>
+        </w:rPr>
+        <w:t>Typescript</w:t>
+      </w:r>
+      <w:proofErr w:type="spellEnd"/>
+      <w:r>
+        <w:rPr>
+          <w:rFonts w:ascii="Calibri" w:eastAsia="Lucida Grande" w:hAnsi="Calibri"/>
+          <w:color w:val="auto"/>
+          <w:sz w:val="22"/>
+          <w:szCs w:val="22"/>
+          <w:lang w:val="fr-FR"/>
+        </w:rPr>
+        <w:t xml:space="preserve">, </w:t>
       </w:r>
       <w:r>
         <w:rPr>
@@ -2451,16 +2553,40 @@
         </w:rPr>
         <w:t xml:space="preserve"> </w:t>
       </w:r>
-      <w:r>
-        <w:rPr>
-          <w:rFonts w:ascii="Calibri" w:eastAsia="Lucida Grande" w:hAnsi="Calibri"/>
-          <w:color w:val="auto"/>
-          <w:sz w:val="22"/>
-          <w:szCs w:val="22"/>
-          <w:lang w:val="fr-FR"/>
-        </w:rPr>
-        <w:t>Clearbox Systems</w:t>
-      </w:r>
+      <w:proofErr w:type="spellStart"/>
+      <w:r>
+        <w:rPr>
+          <w:rFonts w:ascii="Calibri" w:eastAsia="Lucida Grande" w:hAnsi="Calibri"/>
+          <w:color w:val="auto"/>
+          <w:sz w:val="22"/>
+          <w:szCs w:val="22"/>
+          <w:lang w:val="fr-FR"/>
+        </w:rPr>
+        <w:t>Clearbox</w:t>
+      </w:r>
+      <w:proofErr w:type="spellEnd"/>
+      <w:r>
+        <w:rPr>
+          <w:rFonts w:ascii="Calibri" w:eastAsia="Lucida Grande" w:hAnsi="Calibri"/>
+          <w:color w:val="auto"/>
+          <w:sz w:val="22"/>
+          <w:szCs w:val="22"/>
+          <w:lang w:val="fr-FR"/>
+        </w:rPr>
+        <w:t xml:space="preserve"> </w:t>
+      </w:r>
+      <w:proofErr w:type="spellStart"/>
+      <w:r>
+        <w:rPr>
+          <w:rFonts w:ascii="Calibri" w:eastAsia="Lucida Grande" w:hAnsi="Calibri"/>
+          <w:color w:val="auto"/>
+          <w:sz w:val="22"/>
+          <w:szCs w:val="22"/>
+          <w:lang w:val="fr-FR"/>
+        </w:rPr>
+        <w:t>Systems</w:t>
+      </w:r>
+      <w:proofErr w:type="spellEnd"/>
       <w:r>
         <w:rPr>
           <w:rFonts w:ascii="Calibri" w:eastAsia="Lucida Grande" w:hAnsi="Calibri"/>
@@ -2501,6 +2627,7 @@
         </w:rPr>
         <w:t xml:space="preserve"> </w:t>
       </w:r>
+      <w:proofErr w:type="spellStart"/>
       <w:r>
         <w:rPr>
           <w:rFonts w:ascii="Calibri" w:eastAsia="Lucida Grande" w:hAnsi="Calibri"/>
@@ -2512,6 +2639,7 @@
         </w:rPr>
         <w:t>Airbnme</w:t>
       </w:r>
+      <w:proofErr w:type="spellEnd"/>
       <w:r>
         <w:rPr>
           <w:rFonts w:ascii="Calibri" w:eastAsia="Lucida Grande" w:hAnsi="Calibri"/>
@@ -2550,7 +2678,29 @@
           <w:szCs w:val="22"/>
           <w:lang w:val="fr-FR"/>
         </w:rPr>
-        <w:t xml:space="preserve"> React </w:t>
+        <w:t xml:space="preserve"> </w:t>
+      </w:r>
+      <w:proofErr w:type="spellStart"/>
+      <w:r>
+        <w:rPr>
+          <w:rFonts w:ascii="Calibri" w:eastAsia="Lucida Grande" w:hAnsi="Calibri"/>
+          <w:color w:val="auto"/>
+          <w:sz w:val="22"/>
+          <w:szCs w:val="22"/>
+          <w:lang w:val="fr-FR"/>
+        </w:rPr>
+        <w:t>React</w:t>
+      </w:r>
+      <w:proofErr w:type="spellEnd"/>
+      <w:r>
+        <w:rPr>
+          <w:rFonts w:ascii="Calibri" w:eastAsia="Lucida Grande" w:hAnsi="Calibri"/>
+          <w:color w:val="auto"/>
+          <w:sz w:val="22"/>
+          <w:szCs w:val="22"/>
+          <w:lang w:val="fr-FR"/>
+        </w:rPr>
+        <w:t xml:space="preserve"> </w:t>
       </w:r>
       <w:r>
         <w:rPr>
@@ -2562,6 +2712,7 @@
         </w:rPr>
         <w:t xml:space="preserve">et </w:t>
       </w:r>
+      <w:proofErr w:type="spellStart"/>
       <w:r>
         <w:rPr>
           <w:rFonts w:ascii="Calibri" w:eastAsia="Lucida Grande" w:hAnsi="Calibri"/>
@@ -2572,6 +2723,7 @@
         </w:rPr>
         <w:t>Typescript</w:t>
       </w:r>
+      <w:proofErr w:type="spellEnd"/>
     </w:p>
     <w:p>
       <w:pPr>
@@ -2713,27 +2865,47 @@
           <w:szCs w:val="22"/>
           <w:lang w:val="fr-FR"/>
         </w:rPr>
-        <w:t>parce que de</w:t>
-      </w:r>
-      <w:r>
-        <w:rPr>
-          <w:rFonts w:ascii="Calibri" w:eastAsia="Lucida Grande" w:hAnsi="Calibri"/>
-          <w:color w:val="auto"/>
-          <w:sz w:val="22"/>
-          <w:szCs w:val="22"/>
-          <w:lang w:val="fr-FR"/>
-        </w:rPr>
-        <w:t xml:space="preserve"> mon cours a CentralSup</w:t>
-      </w:r>
-      <w:r>
-        <w:rPr>
-          <w:rFonts w:ascii="Calibri" w:eastAsia="Lucida Grande" w:hAnsi="Calibri"/>
-          <w:color w:val="auto"/>
-          <w:sz w:val="22"/>
-          <w:szCs w:val="22"/>
-          <w:lang w:val="fr-FR"/>
-        </w:rPr>
-        <w:t>élec</w:t>
+        <w:t xml:space="preserve">grâce à </w:t>
+      </w:r>
+      <w:r>
+        <w:rPr>
+          <w:rFonts w:ascii="Calibri" w:eastAsia="Lucida Grande" w:hAnsi="Calibri"/>
+          <w:color w:val="auto"/>
+          <w:sz w:val="22"/>
+          <w:szCs w:val="22"/>
+          <w:lang w:val="fr-FR"/>
+        </w:rPr>
+        <w:t xml:space="preserve">mon cours </w:t>
+      </w:r>
+      <w:r>
+        <w:rPr>
+          <w:rFonts w:ascii="Calibri" w:eastAsia="Lucida Grande" w:hAnsi="Calibri"/>
+          <w:color w:val="auto"/>
+          <w:sz w:val="22"/>
+          <w:szCs w:val="22"/>
+          <w:lang w:val="fr-FR"/>
+        </w:rPr>
+        <w:t>à</w:t>
+      </w:r>
+      <w:r>
+        <w:rPr>
+          <w:rFonts w:ascii="Calibri" w:eastAsia="Lucida Grande" w:hAnsi="Calibri"/>
+          <w:color w:val="auto"/>
+          <w:sz w:val="22"/>
+          <w:szCs w:val="22"/>
+          <w:lang w:val="fr-FR"/>
+        </w:rPr>
+        <w:t xml:space="preserve"> </w:t>
+      </w:r>
+      <w:r>
+        <w:rPr>
+          <w:rFonts w:ascii="Calibri" w:eastAsia="Lucida Grande" w:hAnsi="Calibri"/>
+          <w:color w:val="auto"/>
+          <w:sz w:val="22"/>
+          <w:szCs w:val="22"/>
+          <w:lang w:val="fr-FR"/>
+        </w:rPr>
+        <w:t>CentraleSupélec</w:t>
       </w:r>
       <w:r>
         <w:rPr>
@@ -2810,7 +2982,7 @@
     <w:p>
       <w:pPr>
         <w:pStyle w:val="FreeForm"/>
-        <w:spacing w:before="320" w:after="60"/>
+        <w:spacing w:before="260" w:after="60"/>
         <w:ind w:firstLine="567"/>
         <w:rPr>
           <w:rFonts w:ascii="Calibri" w:eastAsia="Lucida Grande" w:hAnsi="Calibri"/>
@@ -2836,13 +3008,13 @@
         <mc:AlternateContent>
           <mc:Choice Requires="wps">
             <w:drawing>
-              <wp:anchor distT="0" distB="0" distL="114300" distR="114300" simplePos="0" relativeHeight="251661312" behindDoc="0" locked="0" layoutInCell="1" allowOverlap="1" wp14:anchorId="38F0E33A" wp14:editId="0031F836">
+              <wp:anchor distT="0" distB="0" distL="114300" distR="114300" simplePos="0" relativeHeight="251661312" behindDoc="0" locked="0" layoutInCell="1" allowOverlap="1" wp14:anchorId="38F0E33A" wp14:editId="4E3326D1">
                 <wp:simplePos x="0" y="0"/>
                 <wp:positionH relativeFrom="column">
                   <wp:posOffset>175895</wp:posOffset>
                 </wp:positionH>
                 <wp:positionV relativeFrom="paragraph">
-                  <wp:posOffset>116923</wp:posOffset>
+                  <wp:posOffset>95412</wp:posOffset>
                 </wp:positionV>
                 <wp:extent cx="6454800" cy="0"/>
                 <wp:effectExtent l="25400" t="25400" r="22225" b="25400"/>
@@ -2890,9 +3062,9 @@
               </wp:anchor>
             </w:drawing>
           </mc:Choice>
-          <mc:Fallback xmlns:mv="urn:schemas-microsoft-com:mac:vml" xmlns:mo="http://schemas.microsoft.com/office/mac/office/2008/main">
+          <mc:Fallback>
             <w:pict>
-              <v:line w14:anchorId="06B57436" id="Straight Connector 3" o:spid="_x0000_s1026" style="position:absolute;z-index:251661312;visibility:visible;mso-wrap-style:square;mso-width-percent:0;mso-wrap-distance-left:9pt;mso-wrap-distance-top:0;mso-wrap-distance-right:9pt;mso-wrap-distance-bottom:0;mso-position-horizontal:absolute;mso-position-horizontal-relative:text;mso-position-vertical:absolute;mso-position-vertical-relative:text;mso-width-percent:0;mso-width-relative:margin" from="13.85pt,9.2pt" to="522.1pt,9.2pt" o:gfxdata="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" strokecolor="black [3200]" strokeweight="2pt">
+              <v:line w14:anchorId="5DC9DCB2" id="Straight Connector 3" o:spid="_x0000_s1026" style="position:absolute;z-index:251661312;visibility:visible;mso-wrap-style:square;mso-width-percent:0;mso-wrap-distance-left:9pt;mso-wrap-distance-top:0;mso-wrap-distance-right:9pt;mso-wrap-distance-bottom:0;mso-position-horizontal:absolute;mso-position-horizontal-relative:text;mso-position-vertical:absolute;mso-position-vertical-relative:text;mso-width-percent:0;mso-width-relative:margin" from="13.85pt,7.5pt" to="522.1pt,7.5pt" o:gfxdata="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" strokecolor="black [3200]" strokeweight="2pt">
                 <v:stroke endcap="square"/>
               </v:line>
             </w:pict>
@@ -2944,6 +3116,7 @@
           <w:lang w:val="fr-FR"/>
         </w:rPr>
       </w:pPr>
+      <w:proofErr w:type="spellStart"/>
       <w:r>
         <w:rPr>
           <w:rFonts w:ascii="Calibri" w:eastAsia="Lucida Grande" w:hAnsi="Calibri"/>
@@ -2954,6 +3127,7 @@
         </w:rPr>
         <w:t>Foresight</w:t>
       </w:r>
+      <w:proofErr w:type="spellEnd"/>
       <w:r>
         <w:rPr>
           <w:rFonts w:ascii="Calibri" w:eastAsia="Lucida Grande" w:hAnsi="Calibri"/>
@@ -3022,17 +3196,71 @@
           <w:szCs w:val="22"/>
           <w:lang w:val="fr-FR"/>
         </w:rPr>
-        <w:t xml:space="preserve"> a</w:t>
-      </w:r>
-      <w:r>
-        <w:rPr>
-          <w:rFonts w:ascii="Calibri" w:eastAsia="Lucida Grande" w:hAnsi="Calibri"/>
-          <w:bCs/>
-          <w:sz w:val="22"/>
-          <w:szCs w:val="22"/>
-          <w:lang w:val="fr-FR"/>
-        </w:rPr>
-        <w:t xml:space="preserve"> Clearbox Systems </w:t>
+        <w:t xml:space="preserve"> </w:t>
+      </w:r>
+      <w:r>
+        <w:rPr>
+          <w:rFonts w:ascii="Calibri" w:eastAsia="Lucida Grande" w:hAnsi="Calibri"/>
+          <w:color w:val="auto"/>
+          <w:sz w:val="22"/>
+          <w:szCs w:val="22"/>
+          <w:lang w:val="fr-FR"/>
+        </w:rPr>
+        <w:t>à</w:t>
+      </w:r>
+      <w:r>
+        <w:rPr>
+          <w:rFonts w:ascii="Calibri" w:eastAsia="Lucida Grande" w:hAnsi="Calibri"/>
+          <w:bCs/>
+          <w:sz w:val="22"/>
+          <w:szCs w:val="22"/>
+          <w:lang w:val="fr-FR"/>
+        </w:rPr>
+        <w:t xml:space="preserve"> </w:t>
+      </w:r>
+      <w:proofErr w:type="spellStart"/>
+      <w:r>
+        <w:rPr>
+          <w:rFonts w:ascii="Calibri" w:eastAsia="Lucida Grande" w:hAnsi="Calibri"/>
+          <w:bCs/>
+          <w:sz w:val="22"/>
+          <w:szCs w:val="22"/>
+          <w:lang w:val="fr-FR"/>
+        </w:rPr>
+        <w:t>Clearbox</w:t>
+      </w:r>
+      <w:proofErr w:type="spellEnd"/>
+      <w:r>
+        <w:rPr>
+          <w:rFonts w:ascii="Calibri" w:eastAsia="Lucida Grande" w:hAnsi="Calibri"/>
+          <w:bCs/>
+          <w:sz w:val="22"/>
+          <w:szCs w:val="22"/>
+          <w:lang w:val="fr-FR"/>
+        </w:rPr>
+        <w:t xml:space="preserve"> </w:t>
+      </w:r>
+      <w:proofErr w:type="spellStart"/>
+      <w:r>
+        <w:rPr>
+          <w:rFonts w:ascii="Calibri" w:eastAsia="Lucida Grande" w:hAnsi="Calibri"/>
+          <w:bCs/>
+          <w:sz w:val="22"/>
+          <w:szCs w:val="22"/>
+          <w:lang w:val="fr-FR"/>
+        </w:rPr>
+        <w:t>Systems</w:t>
+      </w:r>
+      <w:proofErr w:type="spellEnd"/>
+      <w:r>
+        <w:rPr>
+          <w:rFonts w:ascii="Calibri" w:eastAsia="Lucida Grande" w:hAnsi="Calibri"/>
+          <w:bCs/>
+          <w:sz w:val="22"/>
+          <w:szCs w:val="22"/>
+          <w:lang w:val="fr-FR"/>
+        </w:rPr>
+        <w:t xml:space="preserve"> </w:t>
       </w:r>
       <w:r>
         <w:rPr>
@@ -3052,7 +3280,18 @@
           <w:szCs w:val="22"/>
           <w:lang w:val="fr-FR"/>
         </w:rPr>
-        <w:t xml:space="preserve"> AngularJ</w:t>
+        <w:t xml:space="preserve"> </w:t>
+      </w:r>
+      <w:proofErr w:type="spellStart"/>
+      <w:r>
+        <w:rPr>
+          <w:rFonts w:ascii="Calibri" w:eastAsia="Lucida Grande" w:hAnsi="Calibri"/>
+          <w:bCs/>
+          <w:sz w:val="22"/>
+          <w:szCs w:val="22"/>
+          <w:lang w:val="fr-FR"/>
+        </w:rPr>
+        <w:t>AngularJ</w:t>
       </w:r>
       <w:r>
         <w:rPr>
@@ -3064,15 +3303,38 @@
         </w:rPr>
         <w:t>S</w:t>
       </w:r>
-      <w:r>
-        <w:rPr>
-          <w:rFonts w:ascii="Calibri" w:eastAsia="Lucida Grande" w:hAnsi="Calibri"/>
-          <w:bCs/>
-          <w:sz w:val="22"/>
-          <w:szCs w:val="22"/>
-          <w:lang w:val="fr-FR"/>
-        </w:rPr>
-        <w:t xml:space="preserve">, Typescript, Java </w:t>
+      <w:proofErr w:type="spellEnd"/>
+      <w:r>
+        <w:rPr>
+          <w:rFonts w:ascii="Calibri" w:eastAsia="Lucida Grande" w:hAnsi="Calibri"/>
+          <w:bCs/>
+          <w:sz w:val="22"/>
+          <w:szCs w:val="22"/>
+          <w:lang w:val="fr-FR"/>
+        </w:rPr>
+        <w:t xml:space="preserve">, </w:t>
+      </w:r>
+      <w:proofErr w:type="spellStart"/>
+      <w:r>
+        <w:rPr>
+          <w:rFonts w:ascii="Calibri" w:eastAsia="Lucida Grande" w:hAnsi="Calibri"/>
+          <w:bCs/>
+          <w:sz w:val="22"/>
+          <w:szCs w:val="22"/>
+          <w:lang w:val="fr-FR"/>
+        </w:rPr>
+        <w:t>Typescript</w:t>
+      </w:r>
+      <w:proofErr w:type="spellEnd"/>
+      <w:r>
+        <w:rPr>
+          <w:rFonts w:ascii="Calibri" w:eastAsia="Lucida Grande" w:hAnsi="Calibri"/>
+          <w:bCs/>
+          <w:sz w:val="22"/>
+          <w:szCs w:val="22"/>
+          <w:lang w:val="fr-FR"/>
+        </w:rPr>
+        <w:t xml:space="preserve">, Java </w:t>
       </w:r>
       <w:r>
         <w:rPr>
@@ -3116,6 +3378,7 @@
           <w:lang w:val="fr-FR"/>
         </w:rPr>
       </w:pPr>
+      <w:proofErr w:type="spellStart"/>
       <w:r>
         <w:rPr>
           <w:rFonts w:ascii="Calibri" w:eastAsia="Lucida Grande" w:hAnsi="Calibri"/>
@@ -3126,6 +3389,7 @@
         </w:rPr>
         <w:t>AirbnMe</w:t>
       </w:r>
+      <w:proofErr w:type="spellEnd"/>
       <w:r>
         <w:rPr>
           <w:rFonts w:ascii="Calibri" w:eastAsia="Lucida Grande" w:hAnsi="Calibri"/>
@@ -3234,7 +3498,29 @@
           <w:szCs w:val="22"/>
           <w:lang w:val="fr-FR"/>
         </w:rPr>
-        <w:t xml:space="preserve"> React </w:t>
+        <w:t xml:space="preserve"> </w:t>
+      </w:r>
+      <w:proofErr w:type="spellStart"/>
+      <w:r>
+        <w:rPr>
+          <w:rFonts w:ascii="Calibri" w:eastAsia="Lucida Grande" w:hAnsi="Calibri"/>
+          <w:bCs/>
+          <w:sz w:val="22"/>
+          <w:szCs w:val="22"/>
+          <w:lang w:val="fr-FR"/>
+        </w:rPr>
+        <w:t>React</w:t>
+      </w:r>
+      <w:proofErr w:type="spellEnd"/>
+      <w:r>
+        <w:rPr>
+          <w:rFonts w:ascii="Calibri" w:eastAsia="Lucida Grande" w:hAnsi="Calibri"/>
+          <w:bCs/>
+          <w:sz w:val="22"/>
+          <w:szCs w:val="22"/>
+          <w:lang w:val="fr-FR"/>
+        </w:rPr>
+        <w:t xml:space="preserve"> </w:t>
       </w:r>
       <w:r>
         <w:rPr>
@@ -3246,25 +3532,59 @@
         </w:rPr>
         <w:t xml:space="preserve">et </w:t>
       </w:r>
-      <w:r>
-        <w:rPr>
-          <w:rFonts w:ascii="Calibri" w:eastAsia="Lucida Grande" w:hAnsi="Calibri"/>
-          <w:bCs/>
-          <w:sz w:val="22"/>
-          <w:szCs w:val="22"/>
-          <w:lang w:val="fr-FR"/>
-        </w:rPr>
-        <w:t xml:space="preserve">Typescript </w:t>
-      </w:r>
-      <w:r>
-        <w:rPr>
-          <w:rFonts w:ascii="Calibri" w:eastAsia="Lucida Grande" w:hAnsi="Calibri"/>
-          <w:bCs/>
-          <w:sz w:val="22"/>
-          <w:szCs w:val="22"/>
-          <w:lang w:val="fr-FR"/>
-        </w:rPr>
-        <w:t xml:space="preserve">avec un backend en </w:t>
+      <w:proofErr w:type="spellStart"/>
+      <w:r>
+        <w:rPr>
+          <w:rFonts w:ascii="Calibri" w:eastAsia="Lucida Grande" w:hAnsi="Calibri"/>
+          <w:bCs/>
+          <w:sz w:val="22"/>
+          <w:szCs w:val="22"/>
+          <w:lang w:val="fr-FR"/>
+        </w:rPr>
+        <w:t>Typescript</w:t>
+      </w:r>
+      <w:proofErr w:type="spellEnd"/>
+      <w:r>
+        <w:rPr>
+          <w:rFonts w:ascii="Calibri" w:eastAsia="Lucida Grande" w:hAnsi="Calibri"/>
+          <w:bCs/>
+          <w:sz w:val="22"/>
+          <w:szCs w:val="22"/>
+          <w:lang w:val="fr-FR"/>
+        </w:rPr>
+        <w:t xml:space="preserve"> </w:t>
+      </w:r>
+      <w:r>
+        <w:rPr>
+          <w:rFonts w:ascii="Calibri" w:eastAsia="Lucida Grande" w:hAnsi="Calibri"/>
+          <w:bCs/>
+          <w:sz w:val="22"/>
+          <w:szCs w:val="22"/>
+          <w:lang w:val="fr-FR"/>
+        </w:rPr>
+        <w:t xml:space="preserve">avec un </w:t>
+      </w:r>
+      <w:proofErr w:type="spellStart"/>
+      <w:r>
+        <w:rPr>
+          <w:rFonts w:ascii="Calibri" w:eastAsia="Lucida Grande" w:hAnsi="Calibri"/>
+          <w:bCs/>
+          <w:sz w:val="22"/>
+          <w:szCs w:val="22"/>
+          <w:lang w:val="fr-FR"/>
+        </w:rPr>
+        <w:t>backend</w:t>
+      </w:r>
+      <w:proofErr w:type="spellEnd"/>
+      <w:r>
+        <w:rPr>
+          <w:rFonts w:ascii="Calibri" w:eastAsia="Lucida Grande" w:hAnsi="Calibri"/>
+          <w:bCs/>
+          <w:sz w:val="22"/>
+          <w:szCs w:val="22"/>
+          <w:lang w:val="fr-FR"/>
+        </w:rPr>
+        <w:t xml:space="preserve"> en </w:t>
       </w:r>
       <w:r>
         <w:rPr>
@@ -3305,8 +3625,21 @@
           <w:u w:val="single"/>
           <w:lang w:val="fr-FR"/>
         </w:rPr>
-        <w:t>WillSmithTE.com/AirbnMe</w:t>
-      </w:r>
+        <w:t>WillSmithTE.com/</w:t>
+      </w:r>
+      <w:proofErr w:type="spellStart"/>
+      <w:r>
+        <w:rPr>
+          <w:rFonts w:ascii="Calibri" w:eastAsia="Lucida Grande" w:hAnsi="Calibri"/>
+          <w:bCs/>
+          <w:sz w:val="22"/>
+          <w:szCs w:val="22"/>
+          <w:u w:val="single"/>
+          <w:lang w:val="fr-FR"/>
+        </w:rPr>
+        <w:t>AirbnMe</w:t>
+      </w:r>
+      <w:proofErr w:type="spellEnd"/>
       <w:r>
         <w:rPr>
           <w:rFonts w:ascii="Calibri" w:eastAsia="Lucida Grande" w:hAnsi="Calibri"/>
@@ -3347,8 +3680,20 @@
           <w:szCs w:val="22"/>
           <w:lang w:val="fr-FR"/>
         </w:rPr>
-        <w:t>Not-That-Temp</w:t>
-      </w:r>
+        <w:t>Not-That-</w:t>
+      </w:r>
+      <w:proofErr w:type="spellStart"/>
+      <w:r>
+        <w:rPr>
+          <w:rFonts w:ascii="Calibri" w:eastAsia="Lucida Grande" w:hAnsi="Calibri"/>
+          <w:b/>
+          <w:sz w:val="22"/>
+          <w:szCs w:val="22"/>
+          <w:lang w:val="fr-FR"/>
+        </w:rPr>
+        <w:t>Temp</w:t>
+      </w:r>
+      <w:proofErr w:type="spellEnd"/>
       <w:r>
         <w:rPr>
           <w:rFonts w:ascii="Calibri" w:eastAsia="Lucida Grande" w:hAnsi="Calibri"/>
@@ -3648,8 +3993,21 @@
           <w:u w:val="single"/>
           <w:lang w:val="fr-FR"/>
         </w:rPr>
-        <w:t>WillSmithTE.com/Not-That-Temp</w:t>
-      </w:r>
+        <w:t>WillSmithTE.com/Not-That-</w:t>
+      </w:r>
+      <w:proofErr w:type="spellStart"/>
+      <w:r>
+        <w:rPr>
+          <w:rFonts w:ascii="Calibri" w:eastAsia="Lucida Grande" w:hAnsi="Calibri"/>
+          <w:bCs/>
+          <w:sz w:val="22"/>
+          <w:szCs w:val="22"/>
+          <w:u w:val="single"/>
+          <w:lang w:val="fr-FR"/>
+        </w:rPr>
+        <w:t>Temp</w:t>
+      </w:r>
+      <w:proofErr w:type="spellEnd"/>
       <w:r>
         <w:rPr>
           <w:rFonts w:ascii="Calibri" w:eastAsia="Lucida Grande" w:hAnsi="Calibri"/>
@@ -3690,17 +4048,7 @@
           <w:szCs w:val="22"/>
           <w:lang w:val="fr-FR"/>
         </w:rPr>
-        <w:t>Classificateur d’Emails</w:t>
-      </w:r>
-      <w:r>
-        <w:rPr>
-          <w:rFonts w:ascii="Calibri" w:eastAsia="Lucida Grande" w:hAnsi="Calibri"/>
-          <w:b/>
-          <w:sz w:val="22"/>
-          <w:szCs w:val="22"/>
-          <w:lang w:val="fr-FR"/>
-        </w:rPr>
-        <w:t xml:space="preserve"> :</w:t>
+        <w:t>Classificateur d’Emails :</w:t>
       </w:r>
       <w:r>
         <w:rPr>
@@ -3746,7 +4094,16 @@
           <w:szCs w:val="22"/>
           <w:lang w:val="fr-FR"/>
         </w:rPr>
-        <w:t>le differenciation des emails</w:t>
+        <w:t>la différenciation</w:t>
+      </w:r>
+      <w:r>
+        <w:rPr>
+          <w:rFonts w:ascii="Calibri" w:eastAsia="Lucida Grande" w:hAnsi="Calibri"/>
+          <w:sz w:val="22"/>
+          <w:szCs w:val="22"/>
+          <w:lang w:val="fr-FR"/>
+        </w:rPr>
+        <w:t xml:space="preserve"> des emails</w:t>
       </w:r>
       <w:r>
         <w:rPr>
@@ -3843,6 +4200,7 @@
         </w:rPr>
         <w:t xml:space="preserve">avec </w:t>
       </w:r>
+      <w:proofErr w:type="spellStart"/>
       <w:r>
         <w:rPr>
           <w:rFonts w:ascii="Calibri" w:eastAsia="Lucida Grande" w:hAnsi="Calibri"/>
@@ -3853,6 +4211,7 @@
         </w:rPr>
         <w:t>sklearn</w:t>
       </w:r>
+      <w:proofErr w:type="spellEnd"/>
       <w:r>
         <w:rPr>
           <w:rFonts w:ascii="Calibri" w:eastAsia="Lucida Grande" w:hAnsi="Calibri"/>
@@ -3872,8 +4231,45 @@
           <w:u w:val="single"/>
           <w:lang w:val="fr-FR"/>
         </w:rPr>
-        <w:t>github.com/WillSmithTE/AIEmailClassifier</w:t>
-      </w:r>
+        <w:t>github.com/</w:t>
+      </w:r>
+      <w:proofErr w:type="spellStart"/>
+      <w:r>
+        <w:rPr>
+          <w:rFonts w:ascii="Calibri" w:eastAsia="Lucida Grande" w:hAnsi="Calibri"/>
+          <w:bCs/>
+          <w:sz w:val="22"/>
+          <w:szCs w:val="22"/>
+          <w:u w:val="single"/>
+          <w:lang w:val="fr-FR"/>
+        </w:rPr>
+        <w:t>WillSmithTE</w:t>
+      </w:r>
+      <w:proofErr w:type="spellEnd"/>
+      <w:r>
+        <w:rPr>
+          <w:rFonts w:ascii="Calibri" w:eastAsia="Lucida Grande" w:hAnsi="Calibri"/>
+          <w:bCs/>
+          <w:sz w:val="22"/>
+          <w:szCs w:val="22"/>
+          <w:u w:val="single"/>
+          <w:lang w:val="fr-FR"/>
+        </w:rPr>
+        <w:t>/</w:t>
+      </w:r>
+      <w:proofErr w:type="spellStart"/>
+      <w:r>
+        <w:rPr>
+          <w:rFonts w:ascii="Calibri" w:eastAsia="Lucida Grande" w:hAnsi="Calibri"/>
+          <w:bCs/>
+          <w:sz w:val="22"/>
+          <w:szCs w:val="22"/>
+          <w:u w:val="single"/>
+          <w:lang w:val="fr-FR"/>
+        </w:rPr>
+        <w:t>AIEmailClassifier</w:t>
+      </w:r>
+      <w:proofErr w:type="spellEnd"/>
       <w:r>
         <w:rPr>
           <w:rFonts w:ascii="Calibri" w:eastAsia="Lucida Grande" w:hAnsi="Calibri"/>
@@ -4014,7 +4410,51 @@
           <w:szCs w:val="22"/>
           <w:lang w:val="fr-FR"/>
         </w:rPr>
-        <w:t xml:space="preserve"> Clearbox Systems </w:t>
+        <w:t xml:space="preserve"> </w:t>
+      </w:r>
+      <w:proofErr w:type="spellStart"/>
+      <w:r>
+        <w:rPr>
+          <w:rFonts w:ascii="Calibri" w:eastAsia="Lucida Grande" w:hAnsi="Calibri"/>
+          <w:bCs/>
+          <w:sz w:val="22"/>
+          <w:szCs w:val="22"/>
+          <w:lang w:val="fr-FR"/>
+        </w:rPr>
+        <w:t>Clearbox</w:t>
+      </w:r>
+      <w:proofErr w:type="spellEnd"/>
+      <w:r>
+        <w:rPr>
+          <w:rFonts w:ascii="Calibri" w:eastAsia="Lucida Grande" w:hAnsi="Calibri"/>
+          <w:bCs/>
+          <w:sz w:val="22"/>
+          <w:szCs w:val="22"/>
+          <w:lang w:val="fr-FR"/>
+        </w:rPr>
+        <w:t xml:space="preserve"> </w:t>
+      </w:r>
+      <w:proofErr w:type="spellStart"/>
+      <w:r>
+        <w:rPr>
+          <w:rFonts w:ascii="Calibri" w:eastAsia="Lucida Grande" w:hAnsi="Calibri"/>
+          <w:bCs/>
+          <w:sz w:val="22"/>
+          <w:szCs w:val="22"/>
+          <w:lang w:val="fr-FR"/>
+        </w:rPr>
+        <w:t>Systems</w:t>
+      </w:r>
+      <w:proofErr w:type="spellEnd"/>
+      <w:r>
+        <w:rPr>
+          <w:rFonts w:ascii="Calibri" w:eastAsia="Lucida Grande" w:hAnsi="Calibri"/>
+          <w:bCs/>
+          <w:sz w:val="22"/>
+          <w:szCs w:val="22"/>
+          <w:lang w:val="fr-FR"/>
+        </w:rPr>
+        <w:t xml:space="preserve"> </w:t>
       </w:r>
       <w:r>
         <w:rPr>
@@ -4066,6 +4506,7 @@
         </w:rPr>
         <w:t xml:space="preserve">et un échange de clés </w:t>
       </w:r>
+      <w:proofErr w:type="spellStart"/>
       <w:r>
         <w:rPr>
           <w:rFonts w:ascii="Calibri" w:eastAsia="Lucida Grande" w:hAnsi="Calibri"/>
@@ -4094,7 +4535,18 @@
           <w:szCs w:val="22"/>
           <w:lang w:val="fr-FR"/>
         </w:rPr>
-        <w:t xml:space="preserve">Hellman </w:t>
+        <w:t>Hellman</w:t>
+      </w:r>
+      <w:proofErr w:type="spellEnd"/>
+      <w:r>
+        <w:rPr>
+          <w:rFonts w:ascii="Calibri" w:eastAsia="Lucida Grande" w:hAnsi="Calibri"/>
+          <w:bCs/>
+          <w:sz w:val="22"/>
+          <w:szCs w:val="22"/>
+          <w:lang w:val="fr-FR"/>
+        </w:rPr>
+        <w:t xml:space="preserve"> </w:t>
       </w:r>
       <w:r>
         <w:rPr>
@@ -4176,6 +4628,7 @@
         </w:rPr>
         <w:t xml:space="preserve">avec </w:t>
       </w:r>
+      <w:proofErr w:type="spellStart"/>
       <w:r>
         <w:rPr>
           <w:rFonts w:ascii="Calibri" w:eastAsia="Lucida Grande" w:hAnsi="Calibri"/>
@@ -4186,6 +4639,7 @@
         </w:rPr>
         <w:t>JSch</w:t>
       </w:r>
+      <w:proofErr w:type="spellEnd"/>
     </w:p>
     <w:p>
       <w:pPr>
@@ -4208,16 +4662,18 @@
           <w:lang w:val="fr-FR"/>
         </w:rPr>
       </w:pPr>
-      <w:r>
-        <w:rPr>
-          <w:rFonts w:ascii="Calibri" w:eastAsia="Lucida Grande" w:hAnsi="Calibri"/>
-          <w:b/>
-          <w:sz w:val="22"/>
-          <w:szCs w:val="22"/>
-          <w:lang w:val="fr-FR"/>
-        </w:rPr>
-        <w:t>Bye Bye Youtube</w:t>
-      </w:r>
+      <w:proofErr w:type="spellStart"/>
+      <w:r>
+        <w:rPr>
+          <w:rFonts w:ascii="Calibri" w:eastAsia="Lucida Grande" w:hAnsi="Calibri"/>
+          <w:b/>
+          <w:sz w:val="22"/>
+          <w:szCs w:val="22"/>
+          <w:lang w:val="fr-FR"/>
+        </w:rPr>
+        <w:t>ByeBye</w:t>
+      </w:r>
+      <w:proofErr w:type="spellEnd"/>
       <w:r>
         <w:rPr>
           <w:rFonts w:ascii="Calibri" w:eastAsia="Lucida Grande" w:hAnsi="Calibri"/>
@@ -4228,6 +4684,28 @@
         </w:rPr>
         <w:t xml:space="preserve"> </w:t>
       </w:r>
+      <w:proofErr w:type="spellStart"/>
+      <w:r>
+        <w:rPr>
+          <w:rFonts w:ascii="Calibri" w:eastAsia="Lucida Grande" w:hAnsi="Calibri"/>
+          <w:b/>
+          <w:sz w:val="22"/>
+          <w:szCs w:val="22"/>
+          <w:lang w:val="fr-FR"/>
+        </w:rPr>
+        <w:t>Youtube</w:t>
+      </w:r>
+      <w:proofErr w:type="spellEnd"/>
+      <w:r>
+        <w:rPr>
+          <w:rFonts w:ascii="Calibri" w:eastAsia="Lucida Grande" w:hAnsi="Calibri"/>
+          <w:b/>
+          <w:sz w:val="22"/>
+          <w:szCs w:val="22"/>
+          <w:lang w:val="fr-FR"/>
+        </w:rPr>
+        <w:t xml:space="preserve"> </w:t>
+      </w:r>
       <w:r>
         <w:rPr>
           <w:rFonts w:ascii="Calibri" w:eastAsia="Lucida Grande" w:hAnsi="Calibri"/>
@@ -4266,7 +4744,27 @@
           <w:szCs w:val="22"/>
           <w:lang w:val="fr-FR"/>
         </w:rPr>
-        <w:t>pour</w:t>
+        <w:t xml:space="preserve">pour </w:t>
+      </w:r>
+      <w:r>
+        <w:rPr>
+          <w:rFonts w:ascii="Calibri" w:eastAsia="Lucida Grande" w:hAnsi="Calibri"/>
+          <w:bCs/>
+          <w:sz w:val="22"/>
+          <w:szCs w:val="22"/>
+          <w:lang w:val="fr-FR"/>
+        </w:rPr>
+        <w:t xml:space="preserve">supprimer </w:t>
+      </w:r>
+      <w:r>
+        <w:rPr>
+          <w:rFonts w:ascii="Calibri" w:eastAsia="Lucida Grande" w:hAnsi="Calibri"/>
+          <w:bCs/>
+          <w:sz w:val="22"/>
+          <w:szCs w:val="22"/>
+          <w:lang w:val="fr-FR"/>
+        </w:rPr>
+        <w:t>YouTube</w:t>
       </w:r>
       <w:r>
         <w:rPr>
@@ -4286,12 +4784,42 @@
           <w:szCs w:val="22"/>
           <w:lang w:val="fr-FR"/>
         </w:rPr>
-        <w:t>annuler</w:t>
-      </w:r>
-      <w:r>
-        <w:rPr>
-          <w:rFonts w:ascii="Calibri" w:eastAsia="Lucida Grande" w:hAnsi="Calibri"/>
-          <w:bCs/>
+        <w:t xml:space="preserve">en </w:t>
+      </w:r>
+      <w:r>
+        <w:rPr>
+          <w:rFonts w:ascii="Calibri" w:eastAsia="Lucida Grande" w:hAnsi="Calibri"/>
+          <w:bCs/>
+          <w:sz w:val="22"/>
+          <w:szCs w:val="22"/>
+          <w:lang w:val="fr-FR"/>
+        </w:rPr>
+        <w:t>Java</w:t>
+      </w:r>
+      <w:r>
+        <w:rPr>
+          <w:rFonts w:ascii="Calibri" w:eastAsia="Lucida Grande" w:hAnsi="Calibri"/>
+          <w:bCs/>
+          <w:sz w:val="22"/>
+          <w:szCs w:val="22"/>
+          <w:lang w:val="fr-FR"/>
+        </w:rPr>
+        <w:t>S</w:t>
+      </w:r>
+      <w:r>
+        <w:rPr>
+          <w:rFonts w:ascii="Calibri" w:eastAsia="Lucida Grande" w:hAnsi="Calibri"/>
+          <w:bCs/>
+          <w:sz w:val="22"/>
+          <w:szCs w:val="22"/>
+          <w:lang w:val="fr-FR"/>
+        </w:rPr>
+        <w:t>cript</w:t>
+      </w:r>
+      <w:r>
+        <w:rPr>
+          <w:rFonts w:ascii="Calibri" w:eastAsia="Lucida Grande" w:hAnsi="Calibri"/>
+          <w:b/>
           <w:sz w:val="22"/>
           <w:szCs w:val="22"/>
           <w:lang w:val="fr-FR"/>
@@ -4306,66 +4834,6 @@
           <w:szCs w:val="22"/>
           <w:lang w:val="fr-FR"/>
         </w:rPr>
-        <w:t>YouTube</w:t>
-      </w:r>
-      <w:r>
-        <w:rPr>
-          <w:rFonts w:ascii="Calibri" w:eastAsia="Lucida Grande" w:hAnsi="Calibri"/>
-          <w:bCs/>
-          <w:sz w:val="22"/>
-          <w:szCs w:val="22"/>
-          <w:lang w:val="fr-FR"/>
-        </w:rPr>
-        <w:t xml:space="preserve"> avec</w:t>
-      </w:r>
-      <w:r>
-        <w:rPr>
-          <w:rFonts w:ascii="Calibri" w:eastAsia="Lucida Grande" w:hAnsi="Calibri"/>
-          <w:bCs/>
-          <w:sz w:val="22"/>
-          <w:szCs w:val="22"/>
-          <w:lang w:val="fr-FR"/>
-        </w:rPr>
-        <w:t xml:space="preserve"> Java</w:t>
-      </w:r>
-      <w:r>
-        <w:rPr>
-          <w:rFonts w:ascii="Calibri" w:eastAsia="Lucida Grande" w:hAnsi="Calibri"/>
-          <w:bCs/>
-          <w:sz w:val="22"/>
-          <w:szCs w:val="22"/>
-          <w:lang w:val="fr-FR"/>
-        </w:rPr>
-        <w:t>S</w:t>
-      </w:r>
-      <w:r>
-        <w:rPr>
-          <w:rFonts w:ascii="Calibri" w:eastAsia="Lucida Grande" w:hAnsi="Calibri"/>
-          <w:bCs/>
-          <w:sz w:val="22"/>
-          <w:szCs w:val="22"/>
-          <w:lang w:val="fr-FR"/>
-        </w:rPr>
-        <w:t>cript</w:t>
-      </w:r>
-      <w:r>
-        <w:rPr>
-          <w:rFonts w:ascii="Calibri" w:eastAsia="Lucida Grande" w:hAnsi="Calibri"/>
-          <w:b/>
-          <w:sz w:val="22"/>
-          <w:szCs w:val="22"/>
-          <w:lang w:val="fr-FR"/>
-        </w:rPr>
-        <w:t xml:space="preserve"> </w:t>
-      </w:r>
-      <w:r>
-        <w:rPr>
-          <w:rFonts w:ascii="Calibri" w:eastAsia="Lucida Grande" w:hAnsi="Calibri"/>
-          <w:bCs/>
-          <w:sz w:val="22"/>
-          <w:szCs w:val="22"/>
-          <w:lang w:val="fr-FR"/>
-        </w:rPr>
         <w:t>(</w:t>
       </w:r>
       <w:r>
@@ -4377,8 +4845,21 @@
           <w:u w:val="single"/>
           <w:lang w:val="fr-FR"/>
         </w:rPr>
-        <w:t>WillSmithTE.com/ByeByeYoutube</w:t>
-      </w:r>
+        <w:t>WillSmithTE.com/</w:t>
+      </w:r>
+      <w:proofErr w:type="spellStart"/>
+      <w:r>
+        <w:rPr>
+          <w:rFonts w:ascii="Calibri" w:eastAsia="Lucida Grande" w:hAnsi="Calibri"/>
+          <w:bCs/>
+          <w:sz w:val="22"/>
+          <w:szCs w:val="22"/>
+          <w:u w:val="single"/>
+          <w:lang w:val="fr-FR"/>
+        </w:rPr>
+        <w:t>ByeByeYoutube</w:t>
+      </w:r>
+      <w:proofErr w:type="spellEnd"/>
       <w:r>
         <w:rPr>
           <w:rFonts w:ascii="Calibri" w:eastAsia="Lucida Grande" w:hAnsi="Calibri"/>
@@ -4393,9 +4874,6 @@
     <w:p>
       <w:pPr>
         <w:pStyle w:val="FreeForm"/>
-        <w:tabs>
-          <w:tab w:val="right" w:pos="10460"/>
-        </w:tabs>
         <w:spacing w:before="320" w:after="80"/>
         <w:ind w:left="567"/>
         <w:jc w:val="both"/>
@@ -4408,6 +4886,30 @@
           <w:szCs w:val="28"/>
           <w:lang w:val="fr-FR"/>
         </w:rPr>
+        <w:sectPr>
+          <w:footerReference w:type="default" r:id="rId8"/>
+          <w:pgSz w:w="11900" w:h="16840"/>
+          <w:pgMar w:top="720" w:right="720" w:bottom="720" w:left="720" w:header="170" w:footer="0" w:gutter="0"/>
+          <w:cols w:space="708"/>
+          <w:docGrid w:linePitch="360"/>
+        </w:sectPr>
+      </w:pPr>
+    </w:p>
+    <w:p>
+      <w:pPr>
+        <w:pStyle w:val="FreeForm"/>
+        <w:spacing w:before="280" w:after="80"/>
+        <w:ind w:left="567"/>
+        <w:jc w:val="both"/>
+        <w:rPr>
+          <w:rFonts w:ascii="Calibri" w:eastAsia="Lucida Grande" w:hAnsi="Calibri"/>
+          <w:b/>
+          <w:bCs/>
+          <w:color w:val="auto"/>
+          <w:sz w:val="28"/>
+          <w:szCs w:val="28"/>
+          <w:lang w:val="fr-FR"/>
+        </w:rPr>
       </w:pPr>
       <w:r>
         <w:rPr>
@@ -4423,13 +4925,13 @@
         <mc:AlternateContent>
           <mc:Choice Requires="wps">
             <w:drawing>
-              <wp:anchor distT="0" distB="0" distL="114300" distR="114300" simplePos="0" relativeHeight="251669504" behindDoc="0" locked="0" layoutInCell="1" allowOverlap="1" wp14:anchorId="7851DDC1" wp14:editId="7D8D4DC2">
+              <wp:anchor distT="0" distB="0" distL="114300" distR="114300" simplePos="0" relativeHeight="251669504" behindDoc="0" locked="0" layoutInCell="1" allowOverlap="1" wp14:anchorId="7851DDC1" wp14:editId="17F7478E">
                 <wp:simplePos x="0" y="0"/>
                 <wp:positionH relativeFrom="column">
                   <wp:posOffset>174625</wp:posOffset>
                 </wp:positionH>
                 <wp:positionV relativeFrom="paragraph">
-                  <wp:posOffset>116923</wp:posOffset>
+                  <wp:posOffset>90643</wp:posOffset>
                 </wp:positionV>
                 <wp:extent cx="6454800" cy="0"/>
                 <wp:effectExtent l="25400" t="25400" r="22225" b="25400"/>
@@ -4477,9 +4979,9 @@
               </wp:anchor>
             </w:drawing>
           </mc:Choice>
-          <mc:Fallback xmlns:mv="urn:schemas-microsoft-com:mac:vml" xmlns:mo="http://schemas.microsoft.com/office/mac/office/2008/main">
+          <mc:Fallback>
             <w:pict>
-              <v:line w14:anchorId="6D99B890" id="Straight Connector 1" o:spid="_x0000_s1026" style="position:absolute;z-index:251669504;visibility:visible;mso-wrap-style:square;mso-width-percent:0;mso-wrap-distance-left:9pt;mso-wrap-distance-top:0;mso-wrap-distance-right:9pt;mso-wrap-distance-bottom:0;mso-position-horizontal:absolute;mso-position-horizontal-relative:text;mso-position-vertical:absolute;mso-position-vertical-relative:text;mso-width-percent:0;mso-width-relative:margin" from="13.75pt,9.2pt" to="522pt,9.2pt" o:gfxdata="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" strokecolor="black [3200]" strokeweight="2pt">
+              <v:line w14:anchorId="623D4771" id="Straight Connector 1" o:spid="_x0000_s1026" style="position:absolute;z-index:251669504;visibility:visible;mso-wrap-style:square;mso-width-percent:0;mso-wrap-distance-left:9pt;mso-wrap-distance-top:0;mso-wrap-distance-right:9pt;mso-wrap-distance-bottom:0;mso-position-horizontal:absolute;mso-position-horizontal-relative:text;mso-position-vertical:absolute;mso-position-vertical-relative:text;mso-width-percent:0;mso-width-relative:margin" from="13.75pt,7.15pt" to="522pt,7.15pt" o:gfxdata="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" strokecolor="black [3200]" strokeweight="2pt">
                 <v:stroke endcap="square"/>
               </v:line>
             </w:pict>
@@ -4506,10 +5008,6 @@
           <w:ilvl w:val="0"/>
           <w:numId w:val="13"/>
         </w:numPr>
-        <w:tabs>
-          <w:tab w:val="right" w:pos="10460"/>
-        </w:tabs>
-        <w:spacing w:before="80"/>
         <w:ind w:left="567" w:hanging="357"/>
         <w:jc w:val="both"/>
         <w:rPr>
@@ -4528,17 +5026,7 @@
           <w:szCs w:val="22"/>
           <w:lang w:val="fr-FR"/>
         </w:rPr>
-        <w:t>Langages</w:t>
-      </w:r>
-      <w:r>
-        <w:rPr>
-          <w:rFonts w:ascii="Calibri" w:eastAsia="Lucida Grande" w:hAnsi="Calibri"/>
-          <w:b/>
-          <w:sz w:val="22"/>
-          <w:szCs w:val="22"/>
-          <w:lang w:val="fr-FR"/>
-        </w:rPr>
-        <w:t xml:space="preserve"> :</w:t>
+        <w:t>Langages :</w:t>
       </w:r>
       <w:r>
         <w:rPr>
@@ -4558,7 +5046,29 @@
           <w:szCs w:val="22"/>
           <w:lang w:val="fr-FR"/>
         </w:rPr>
-        <w:t>Java, Typescript, SQL, Java</w:t>
+        <w:t xml:space="preserve">Java, </w:t>
+      </w:r>
+      <w:proofErr w:type="spellStart"/>
+      <w:r>
+        <w:rPr>
+          <w:rFonts w:ascii="Calibri" w:eastAsia="Lucida Grande" w:hAnsi="Calibri"/>
+          <w:bCs/>
+          <w:sz w:val="22"/>
+          <w:szCs w:val="22"/>
+          <w:lang w:val="fr-FR"/>
+        </w:rPr>
+        <w:t>Typescript</w:t>
+      </w:r>
+      <w:proofErr w:type="spellEnd"/>
+      <w:r>
+        <w:rPr>
+          <w:rFonts w:ascii="Calibri" w:eastAsia="Lucida Grande" w:hAnsi="Calibri"/>
+          <w:bCs/>
+          <w:sz w:val="22"/>
+          <w:szCs w:val="22"/>
+          <w:lang w:val="fr-FR"/>
+        </w:rPr>
+        <w:t>, SQL, Java</w:t>
       </w:r>
       <w:r>
         <w:rPr>
@@ -4608,10 +5118,6 @@
           <w:ilvl w:val="0"/>
           <w:numId w:val="13"/>
         </w:numPr>
-        <w:tabs>
-          <w:tab w:val="right" w:pos="10460"/>
-        </w:tabs>
-        <w:spacing w:before="60"/>
         <w:ind w:left="567" w:hanging="357"/>
         <w:jc w:val="both"/>
         <w:rPr>
@@ -4630,7 +5136,17 @@
           <w:szCs w:val="22"/>
           <w:lang w:val="fr-FR"/>
         </w:rPr>
-        <w:t>Frameworks</w:t>
+        <w:t>Autres</w:t>
+      </w:r>
+      <w:r>
+        <w:rPr>
+          <w:rFonts w:ascii="Calibri" w:eastAsia="Lucida Grande" w:hAnsi="Calibri"/>
+          <w:b/>
+          <w:sz w:val="22"/>
+          <w:szCs w:val="22"/>
+          <w:lang w:val="fr-FR"/>
+        </w:rPr>
+        <w:t xml:space="preserve"> :</w:t>
       </w:r>
       <w:r>
         <w:rPr>
@@ -4642,36 +5158,51 @@
         </w:rPr>
         <w:t xml:space="preserve"> </w:t>
       </w:r>
-      <w:r>
-        <w:rPr>
-          <w:rFonts w:ascii="Calibri" w:eastAsia="Lucida Grande" w:hAnsi="Calibri"/>
-          <w:b/>
-          <w:sz w:val="22"/>
-          <w:szCs w:val="22"/>
-          <w:lang w:val="fr-FR"/>
-        </w:rPr>
-        <w:t xml:space="preserve">: </w:t>
-      </w:r>
-      <w:r>
-        <w:rPr>
-          <w:rFonts w:ascii="Calibri" w:eastAsia="Lucida Grande" w:hAnsi="Calibri"/>
-          <w:bCs/>
-          <w:sz w:val="22"/>
-          <w:szCs w:val="22"/>
-          <w:lang w:val="fr-FR"/>
-        </w:rPr>
-        <w:t xml:space="preserve">React, </w:t>
-      </w:r>
-      <w:r>
-        <w:rPr>
-          <w:rFonts w:ascii="Calibri" w:eastAsia="Lucida Grande" w:hAnsi="Calibri"/>
-          <w:bCs/>
-          <w:sz w:val="22"/>
-          <w:szCs w:val="22"/>
-          <w:lang w:val="fr-FR"/>
-        </w:rPr>
-        <w:t xml:space="preserve">AngularJS, </w:t>
-      </w:r>
+      <w:proofErr w:type="spellStart"/>
+      <w:r>
+        <w:rPr>
+          <w:rFonts w:ascii="Calibri" w:eastAsia="Lucida Grande" w:hAnsi="Calibri"/>
+          <w:bCs/>
+          <w:sz w:val="22"/>
+          <w:szCs w:val="22"/>
+          <w:lang w:val="fr-FR"/>
+        </w:rPr>
+        <w:t>React</w:t>
+      </w:r>
+      <w:proofErr w:type="spellEnd"/>
+      <w:r>
+        <w:rPr>
+          <w:rFonts w:ascii="Calibri" w:eastAsia="Lucida Grande" w:hAnsi="Calibri"/>
+          <w:bCs/>
+          <w:sz w:val="22"/>
+          <w:szCs w:val="22"/>
+          <w:lang w:val="fr-FR"/>
+        </w:rPr>
+        <w:t xml:space="preserve">, </w:t>
+      </w:r>
+      <w:proofErr w:type="spellStart"/>
+      <w:r>
+        <w:rPr>
+          <w:rFonts w:ascii="Calibri" w:eastAsia="Lucida Grande" w:hAnsi="Calibri"/>
+          <w:bCs/>
+          <w:sz w:val="22"/>
+          <w:szCs w:val="22"/>
+          <w:lang w:val="fr-FR"/>
+        </w:rPr>
+        <w:t>AngularJS</w:t>
+      </w:r>
+      <w:proofErr w:type="spellEnd"/>
+      <w:r>
+        <w:rPr>
+          <w:rFonts w:ascii="Calibri" w:eastAsia="Lucida Grande" w:hAnsi="Calibri"/>
+          <w:bCs/>
+          <w:sz w:val="22"/>
+          <w:szCs w:val="22"/>
+          <w:lang w:val="fr-FR"/>
+        </w:rPr>
+        <w:t xml:space="preserve">, </w:t>
+      </w:r>
+      <w:proofErr w:type="spellStart"/>
       <w:r>
         <w:rPr>
           <w:rFonts w:ascii="Calibri" w:eastAsia="Lucida Grande" w:hAnsi="Calibri"/>
@@ -4682,36 +5213,73 @@
         </w:rPr>
         <w:t>Bootstrap</w:t>
       </w:r>
-      <w:r>
-        <w:rPr>
-          <w:rFonts w:ascii="Calibri" w:eastAsia="Lucida Grande" w:hAnsi="Calibri"/>
-          <w:bCs/>
-          <w:sz w:val="22"/>
-          <w:szCs w:val="22"/>
-          <w:lang w:val="fr-FR"/>
-        </w:rPr>
-        <w:t>, MyBatis</w:t>
-      </w:r>
-      <w:r>
-        <w:rPr>
-          <w:rFonts w:ascii="Calibri" w:eastAsia="Lucida Grande" w:hAnsi="Calibri"/>
-          <w:bCs/>
-          <w:sz w:val="22"/>
-          <w:szCs w:val="22"/>
-          <w:lang w:val="fr-FR"/>
-        </w:rPr>
-        <w:t>, JSch</w:t>
-      </w:r>
-      <w:r>
-        <w:rPr>
-          <w:rFonts w:ascii="Calibri" w:eastAsia="Lucida Grande" w:hAnsi="Calibri"/>
-          <w:bCs/>
-          <w:sz w:val="22"/>
-          <w:szCs w:val="22"/>
-          <w:lang w:val="fr-FR"/>
-        </w:rPr>
-        <w:t>, RxJS</w:t>
-      </w:r>
+      <w:proofErr w:type="spellEnd"/>
+      <w:r>
+        <w:rPr>
+          <w:rFonts w:ascii="Calibri" w:eastAsia="Lucida Grande" w:hAnsi="Calibri"/>
+          <w:bCs/>
+          <w:sz w:val="22"/>
+          <w:szCs w:val="22"/>
+          <w:lang w:val="fr-FR"/>
+        </w:rPr>
+        <w:t xml:space="preserve">, </w:t>
+      </w:r>
+      <w:proofErr w:type="spellStart"/>
+      <w:r>
+        <w:rPr>
+          <w:rFonts w:ascii="Calibri" w:eastAsia="Lucida Grande" w:hAnsi="Calibri"/>
+          <w:bCs/>
+          <w:sz w:val="22"/>
+          <w:szCs w:val="22"/>
+          <w:lang w:val="fr-FR"/>
+        </w:rPr>
+        <w:t>MyBatis</w:t>
+      </w:r>
+      <w:proofErr w:type="spellEnd"/>
+      <w:r>
+        <w:rPr>
+          <w:rFonts w:ascii="Calibri" w:eastAsia="Lucida Grande" w:hAnsi="Calibri"/>
+          <w:bCs/>
+          <w:sz w:val="22"/>
+          <w:szCs w:val="22"/>
+          <w:lang w:val="fr-FR"/>
+        </w:rPr>
+        <w:t xml:space="preserve">, </w:t>
+      </w:r>
+      <w:proofErr w:type="spellStart"/>
+      <w:r>
+        <w:rPr>
+          <w:rFonts w:ascii="Calibri" w:eastAsia="Lucida Grande" w:hAnsi="Calibri"/>
+          <w:bCs/>
+          <w:sz w:val="22"/>
+          <w:szCs w:val="22"/>
+          <w:lang w:val="fr-FR"/>
+        </w:rPr>
+        <w:t>JSch</w:t>
+      </w:r>
+      <w:proofErr w:type="spellEnd"/>
+      <w:r>
+        <w:rPr>
+          <w:rFonts w:ascii="Calibri" w:eastAsia="Lucida Grande" w:hAnsi="Calibri"/>
+          <w:bCs/>
+          <w:sz w:val="22"/>
+          <w:szCs w:val="22"/>
+          <w:lang w:val="fr-FR"/>
+        </w:rPr>
+        <w:t xml:space="preserve">, </w:t>
+      </w:r>
+      <w:proofErr w:type="spellStart"/>
+      <w:r>
+        <w:rPr>
+          <w:rFonts w:ascii="Calibri" w:eastAsia="Lucida Grande" w:hAnsi="Calibri"/>
+          <w:bCs/>
+          <w:sz w:val="22"/>
+          <w:szCs w:val="22"/>
+          <w:lang w:val="fr-FR"/>
+        </w:rPr>
+        <w:t>RxJS</w:t>
+      </w:r>
+      <w:proofErr w:type="spellEnd"/>
       <w:r>
         <w:rPr>
           <w:rFonts w:ascii="Calibri" w:eastAsia="Lucida Grande" w:hAnsi="Calibri"/>
@@ -4721,6 +5289,112 @@
           <w:lang w:val="fr-FR"/>
         </w:rPr>
         <w:t>, Express.js</w:t>
+      </w:r>
+      <w:r>
+        <w:rPr>
+          <w:rFonts w:ascii="Calibri" w:eastAsia="Lucida Grande" w:hAnsi="Calibri"/>
+          <w:bCs/>
+          <w:sz w:val="22"/>
+          <w:szCs w:val="22"/>
+          <w:lang w:val="fr-FR"/>
+        </w:rPr>
+        <w:t>,</w:t>
+      </w:r>
+      <w:r>
+        <w:rPr>
+          <w:lang w:val="fr-FR"/>
+        </w:rPr>
+        <w:t xml:space="preserve"> </w:t>
+      </w:r>
+      <w:r>
+        <w:rPr>
+          <w:rFonts w:ascii="Calibri" w:eastAsia="Lucida Grande" w:hAnsi="Calibri"/>
+          <w:bCs/>
+          <w:sz w:val="22"/>
+          <w:szCs w:val="22"/>
+          <w:lang w:val="fr-FR"/>
+        </w:rPr>
+        <w:t xml:space="preserve">PostgreSQL, Git, </w:t>
+      </w:r>
+      <w:proofErr w:type="spellStart"/>
+      <w:r>
+        <w:rPr>
+          <w:rFonts w:ascii="Calibri" w:eastAsia="Lucida Grande" w:hAnsi="Calibri"/>
+          <w:bCs/>
+          <w:sz w:val="22"/>
+          <w:szCs w:val="22"/>
+          <w:lang w:val="fr-FR"/>
+        </w:rPr>
+        <w:t>Maven</w:t>
+      </w:r>
+      <w:proofErr w:type="spellEnd"/>
+      <w:r>
+        <w:rPr>
+          <w:rFonts w:ascii="Calibri" w:eastAsia="Lucida Grande" w:hAnsi="Calibri"/>
+          <w:bCs/>
+          <w:sz w:val="22"/>
+          <w:szCs w:val="22"/>
+          <w:lang w:val="fr-FR"/>
+        </w:rPr>
+        <w:t xml:space="preserve">, </w:t>
+      </w:r>
+      <w:proofErr w:type="spellStart"/>
+      <w:r>
+        <w:rPr>
+          <w:rFonts w:ascii="Calibri" w:eastAsia="Lucida Grande" w:hAnsi="Calibri"/>
+          <w:bCs/>
+          <w:sz w:val="22"/>
+          <w:szCs w:val="22"/>
+          <w:lang w:val="fr-FR"/>
+        </w:rPr>
+        <w:t>Webpack</w:t>
+      </w:r>
+      <w:proofErr w:type="spellEnd"/>
+      <w:r>
+        <w:rPr>
+          <w:rFonts w:ascii="Calibri" w:eastAsia="Lucida Grande" w:hAnsi="Calibri"/>
+          <w:bCs/>
+          <w:sz w:val="22"/>
+          <w:szCs w:val="22"/>
+          <w:lang w:val="fr-FR"/>
+        </w:rPr>
+        <w:t>, Node.js, Docker</w:t>
+      </w:r>
+    </w:p>
+    <w:p>
+      <w:pPr>
+        <w:pStyle w:val="FreeForm"/>
+        <w:spacing w:before="200"/>
+        <w:jc w:val="both"/>
+        <w:rPr>
+          <w:rFonts w:ascii="Calibri" w:eastAsia="Lucida Grande" w:hAnsi="Calibri"/>
+          <w:b/>
+          <w:sz w:val="28"/>
+          <w:szCs w:val="28"/>
+          <w:lang w:val="fr-FR"/>
+        </w:rPr>
+      </w:pPr>
+      <w:r>
+        <w:rPr>
+          <w:rFonts w:ascii="Calibri" w:eastAsia="Lucida Grande" w:hAnsi="Calibri"/>
+          <w:b/>
+          <w:sz w:val="28"/>
+          <w:szCs w:val="28"/>
+          <w:lang w:val="fr-FR"/>
+        </w:rPr>
+        <w:t>Langue</w:t>
+      </w:r>
+      <w:bookmarkStart w:id="0" w:name="_GoBack"/>
+      <w:bookmarkEnd w:id="0"/>
+      <w:r>
+        <w:rPr>
+          <w:rFonts w:ascii="Calibri" w:eastAsia="Lucida Grande" w:hAnsi="Calibri"/>
+          <w:b/>
+          <w:sz w:val="28"/>
+          <w:szCs w:val="28"/>
+          <w:lang w:val="fr-FR"/>
+        </w:rPr>
+        <w:t>s</w:t>
       </w:r>
     </w:p>
     <w:p>
@@ -4728,113 +5402,106 @@
         <w:pStyle w:val="FreeForm"/>
         <w:numPr>
           <w:ilvl w:val="0"/>
-          <w:numId w:val="13"/>
+          <w:numId w:val="23"/>
         </w:numPr>
-        <w:tabs>
-          <w:tab w:val="right" w:pos="10460"/>
-        </w:tabs>
         <w:spacing w:before="80"/>
-        <w:ind w:left="567" w:hanging="357"/>
+        <w:ind w:left="0" w:hanging="357"/>
+        <w:rPr>
+          <w:rFonts w:ascii="Calibri" w:eastAsia="Lucida Grande" w:hAnsi="Calibri"/>
+          <w:b/>
+          <w:sz w:val="22"/>
+          <w:szCs w:val="22"/>
+          <w:lang w:val="fr-FR"/>
+        </w:rPr>
+      </w:pPr>
+      <w:r>
+        <w:rPr>
+          <w:rFonts w:ascii="Calibri" w:eastAsia="Lucida Grande" w:hAnsi="Calibri"/>
+          <w:b/>
+          <w:sz w:val="22"/>
+          <w:szCs w:val="22"/>
+          <w:lang w:val="fr-FR"/>
+        </w:rPr>
+        <w:t>Anglais :</w:t>
+      </w:r>
+      <w:r>
+        <w:rPr>
+          <w:rFonts w:ascii="Calibri" w:eastAsia="Lucida Grande" w:hAnsi="Calibri"/>
+          <w:b/>
+          <w:sz w:val="22"/>
+          <w:szCs w:val="22"/>
+          <w:lang w:val="fr-FR"/>
+        </w:rPr>
+        <w:t xml:space="preserve"> </w:t>
+      </w:r>
+      <w:r>
+        <w:rPr>
+          <w:rFonts w:ascii="Calibri" w:eastAsia="Lucida Grande" w:hAnsi="Calibri"/>
+          <w:sz w:val="22"/>
+          <w:szCs w:val="22"/>
+          <w:lang w:val="fr-FR"/>
+        </w:rPr>
+        <w:t xml:space="preserve">langue </w:t>
+      </w:r>
+      <w:r>
+        <w:rPr>
+          <w:rFonts w:ascii="Calibri" w:eastAsia="Lucida Grande" w:hAnsi="Calibri"/>
+          <w:sz w:val="22"/>
+          <w:szCs w:val="22"/>
+          <w:lang w:val="fr-FR"/>
+        </w:rPr>
+        <w:t>maternelle</w:t>
+      </w:r>
+    </w:p>
+    <w:p>
+      <w:pPr>
+        <w:pStyle w:val="FreeForm"/>
+        <w:numPr>
+          <w:ilvl w:val="0"/>
+          <w:numId w:val="23"/>
+        </w:numPr>
+        <w:spacing w:before="40"/>
+        <w:ind w:left="0"/>
         <w:jc w:val="both"/>
         <w:rPr>
           <w:rFonts w:ascii="Calibri" w:eastAsia="Lucida Grande" w:hAnsi="Calibri"/>
-          <w:b/>
-          <w:sz w:val="22"/>
-          <w:szCs w:val="22"/>
-          <w:lang w:val="fr-FR"/>
-        </w:rPr>
-      </w:pPr>
-      <w:r>
-        <w:rPr>
-          <w:rFonts w:ascii="Calibri" w:eastAsia="Lucida Grande" w:hAnsi="Calibri"/>
-          <w:b/>
-          <w:bCs/>
-          <w:noProof/>
-          <w:color w:val="auto"/>
-          <w:sz w:val="28"/>
-          <w:szCs w:val="28"/>
-          <w:lang w:val="fr-FR" w:eastAsia="fr-FR"/>
-        </w:rPr>
-        <mc:AlternateContent>
-          <mc:Choice Requires="wps">
-            <w:drawing>
-              <wp:anchor distT="0" distB="0" distL="114300" distR="114300" simplePos="0" relativeHeight="251671552" behindDoc="0" locked="0" layoutInCell="1" allowOverlap="1" wp14:anchorId="570D5C6C" wp14:editId="57EA0633">
-                <wp:simplePos x="0" y="0"/>
-                <wp:positionH relativeFrom="column">
-                  <wp:posOffset>175895</wp:posOffset>
-                </wp:positionH>
-                <wp:positionV relativeFrom="paragraph">
-                  <wp:posOffset>363938</wp:posOffset>
-                </wp:positionV>
-                <wp:extent cx="6454800" cy="0"/>
-                <wp:effectExtent l="25400" t="25400" r="22225" b="25400"/>
-                <wp:wrapNone/>
-                <wp:docPr id="4" name="Straight Connector 4"/>
-                <wp:cNvGraphicFramePr/>
-                <a:graphic xmlns:a="http://schemas.openxmlformats.org/drawingml/2006/main">
-                  <a:graphicData uri="http://schemas.microsoft.com/office/word/2010/wordprocessingShape">
-                    <wps:wsp>
-                      <wps:cNvCnPr/>
-                      <wps:spPr>
-                        <a:xfrm>
-                          <a:off x="0" y="0"/>
-                          <a:ext cx="6454800" cy="0"/>
-                        </a:xfrm>
-                        <a:prstGeom prst="line">
-                          <a:avLst/>
-                        </a:prstGeom>
-                        <a:ln cap="sq">
-                          <a:prstDash val="solid"/>
-                        </a:ln>
-                        <a:effectLst/>
-                      </wps:spPr>
-                      <wps:style>
-                        <a:lnRef idx="2">
-                          <a:schemeClr val="dk1"/>
-                        </a:lnRef>
-                        <a:fillRef idx="0">
-                          <a:schemeClr val="dk1"/>
-                        </a:fillRef>
-                        <a:effectRef idx="1">
-                          <a:schemeClr val="dk1"/>
-                        </a:effectRef>
-                        <a:fontRef idx="minor">
-                          <a:schemeClr val="tx1"/>
-                        </a:fontRef>
-                      </wps:style>
-                      <wps:bodyPr/>
-                    </wps:wsp>
-                  </a:graphicData>
-                </a:graphic>
-                <wp14:sizeRelH relativeFrom="margin">
-                  <wp14:pctWidth>0</wp14:pctWidth>
-                </wp14:sizeRelH>
-              </wp:anchor>
-            </w:drawing>
-          </mc:Choice>
-          <mc:Fallback xmlns:mv="urn:schemas-microsoft-com:mac:vml" xmlns:mo="http://schemas.microsoft.com/office/mac/office/2008/main">
-            <w:pict>
-              <v:line w14:anchorId="1E73A026" id="Straight Connector 4" o:spid="_x0000_s1026" style="position:absolute;z-index:251671552;visibility:visible;mso-wrap-style:square;mso-width-percent:0;mso-wrap-distance-left:9pt;mso-wrap-distance-top:0;mso-wrap-distance-right:9pt;mso-wrap-distance-bottom:0;mso-position-horizontal:absolute;mso-position-horizontal-relative:text;mso-position-vertical:absolute;mso-position-vertical-relative:text;mso-width-percent:0;mso-width-relative:margin" from="13.85pt,28.65pt" to="522.1pt,28.65pt" o:gfxdata="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" strokecolor="black [3200]" strokeweight="2pt">
-                <v:stroke endcap="square"/>
-              </v:line>
-            </w:pict>
-          </mc:Fallback>
-        </mc:AlternateContent>
-      </w:r>
-      <w:r>
-        <w:rPr>
-          <w:rFonts w:ascii="Calibri" w:eastAsia="Lucida Grande" w:hAnsi="Calibri"/>
-          <w:b/>
-          <w:sz w:val="22"/>
-          <w:szCs w:val="22"/>
-          <w:lang w:val="fr-FR"/>
-        </w:rPr>
-        <w:t>Autres</w:t>
-      </w:r>
-      <w:r>
-        <w:rPr>
-          <w:rFonts w:ascii="Calibri" w:eastAsia="Lucida Grande" w:hAnsi="Calibri"/>
-          <w:b/>
+          <w:sz w:val="22"/>
+          <w:szCs w:val="22"/>
+          <w:lang w:val="fr-FR"/>
+        </w:rPr>
+      </w:pPr>
+      <w:r>
+        <w:rPr>
+          <w:rFonts w:ascii="Calibri" w:eastAsia="Lucida Grande" w:hAnsi="Calibri"/>
+          <w:b/>
+          <w:sz w:val="22"/>
+          <w:szCs w:val="22"/>
+          <w:lang w:val="fr-FR"/>
+        </w:rPr>
+        <w:t>Français</w:t>
+      </w:r>
+      <w:r>
+        <w:rPr>
+          <w:rFonts w:ascii="Calibri" w:eastAsia="Lucida Grande" w:hAnsi="Calibri"/>
+          <w:b/>
+          <w:sz w:val="22"/>
+          <w:szCs w:val="22"/>
+          <w:lang w:val="fr-FR"/>
+        </w:rPr>
+        <w:t xml:space="preserve"> : </w:t>
+      </w:r>
+      <w:r>
+        <w:rPr>
+          <w:rFonts w:ascii="Calibri" w:eastAsia="Lucida Grande" w:hAnsi="Calibri"/>
+          <w:sz w:val="22"/>
+          <w:szCs w:val="22"/>
+          <w:lang w:val="fr-FR"/>
+        </w:rPr>
+        <w:t>notions</w:t>
+      </w:r>
+      <w:r>
+        <w:rPr>
+          <w:rFonts w:ascii="Calibri" w:eastAsia="Lucida Grande" w:hAnsi="Calibri"/>
           <w:sz w:val="22"/>
           <w:szCs w:val="22"/>
           <w:lang w:val="fr-FR"/>
@@ -4844,99 +5511,171 @@
       <w:r>
         <w:rPr>
           <w:rFonts w:ascii="Calibri" w:eastAsia="Lucida Grande" w:hAnsi="Calibri"/>
-          <w:b/>
-          <w:sz w:val="22"/>
-          <w:szCs w:val="22"/>
-          <w:lang w:val="fr-FR"/>
-        </w:rPr>
-        <w:t xml:space="preserve">: </w:t>
-      </w:r>
-      <w:r>
-        <w:rPr>
-          <w:rFonts w:ascii="Calibri" w:eastAsia="Lucida Grande" w:hAnsi="Calibri"/>
-          <w:bCs/>
-          <w:sz w:val="22"/>
-          <w:szCs w:val="22"/>
-          <w:lang w:val="fr-FR"/>
-        </w:rPr>
-        <w:t xml:space="preserve">PostgreSQL, </w:t>
-      </w:r>
-      <w:r>
-        <w:rPr>
-          <w:rFonts w:ascii="Calibri" w:eastAsia="Lucida Grande" w:hAnsi="Calibri"/>
-          <w:bCs/>
-          <w:sz w:val="22"/>
-          <w:szCs w:val="22"/>
-          <w:lang w:val="fr-FR"/>
-        </w:rPr>
-        <w:t xml:space="preserve">Git, </w:t>
-      </w:r>
-      <w:r>
-        <w:rPr>
-          <w:rFonts w:ascii="Calibri" w:eastAsia="Lucida Grande" w:hAnsi="Calibri"/>
-          <w:bCs/>
-          <w:sz w:val="22"/>
-          <w:szCs w:val="22"/>
-          <w:lang w:val="fr-FR"/>
-        </w:rPr>
-        <w:t xml:space="preserve">Maven, </w:t>
-      </w:r>
-      <w:r>
-        <w:rPr>
-          <w:rFonts w:ascii="Calibri" w:eastAsia="Lucida Grande" w:hAnsi="Calibri"/>
-          <w:bCs/>
-          <w:sz w:val="22"/>
-          <w:szCs w:val="22"/>
-          <w:lang w:val="fr-FR"/>
-        </w:rPr>
-        <w:t xml:space="preserve">Webpack, </w:t>
-      </w:r>
-      <w:r>
-        <w:rPr>
-          <w:rFonts w:ascii="Calibri" w:eastAsia="Lucida Grande" w:hAnsi="Calibri"/>
-          <w:bCs/>
-          <w:sz w:val="22"/>
-          <w:szCs w:val="22"/>
-          <w:lang w:val="fr-FR"/>
-        </w:rPr>
-        <w:t xml:space="preserve">Node.js, </w:t>
-      </w:r>
-      <w:r>
-        <w:rPr>
-          <w:rFonts w:ascii="Calibri" w:eastAsia="Lucida Grande" w:hAnsi="Calibri"/>
-          <w:bCs/>
-          <w:sz w:val="22"/>
-          <w:szCs w:val="22"/>
-          <w:lang w:val="fr-FR"/>
-        </w:rPr>
-        <w:t>Docke</w:t>
-      </w:r>
-      <w:r>
-        <w:rPr>
-          <w:rFonts w:ascii="Calibri" w:eastAsia="Lucida Grande" w:hAnsi="Calibri"/>
-          <w:bCs/>
-          <w:sz w:val="22"/>
-          <w:szCs w:val="22"/>
-          <w:lang w:val="fr-FR"/>
-        </w:rPr>
-        <w:t>r</w:t>
-      </w:r>
-      <w:r>
-        <w:rPr>
-          <w:rFonts w:ascii="Calibri" w:eastAsia="Lucida Grande" w:hAnsi="Calibri"/>
-          <w:bCs/>
+          <w:sz w:val="22"/>
+          <w:szCs w:val="22"/>
+          <w:lang w:val="fr-FR"/>
+        </w:rPr>
+        <w:t xml:space="preserve">(B1) </w:t>
+      </w:r>
+      <w:r>
+        <w:rPr>
+          <w:rFonts w:ascii="Calibri" w:eastAsia="Lucida Grande" w:hAnsi="Calibri"/>
+          <w:sz w:val="22"/>
+          <w:szCs w:val="22"/>
+          <w:lang w:val="fr-FR"/>
+        </w:rPr>
+        <w:t>-</w:t>
+      </w:r>
+      <w:r>
+        <w:rPr>
+          <w:rFonts w:ascii="Calibri" w:eastAsia="Lucida Grande" w:hAnsi="Calibri"/>
           <w:sz w:val="22"/>
           <w:szCs w:val="22"/>
           <w:lang w:val="fr-FR"/>
         </w:rPr>
         <w:t xml:space="preserve"> </w:t>
+      </w:r>
+      <w:r>
+        <w:rPr>
+          <w:rFonts w:ascii="Calibri" w:eastAsia="Lucida Grande" w:hAnsi="Calibri"/>
+          <w:sz w:val="22"/>
+          <w:szCs w:val="22"/>
+          <w:lang w:val="fr-FR"/>
+        </w:rPr>
+        <w:t xml:space="preserve">un cours intensif de </w:t>
+      </w:r>
+      <w:r>
+        <w:rPr>
+          <w:rFonts w:ascii="Calibri" w:eastAsia="Lucida Grande" w:hAnsi="Calibri"/>
+          <w:sz w:val="22"/>
+          <w:szCs w:val="22"/>
+          <w:lang w:val="fr-FR"/>
+        </w:rPr>
+        <w:t>français</w:t>
+      </w:r>
+      <w:r>
+        <w:rPr>
+          <w:rFonts w:ascii="Calibri" w:eastAsia="Lucida Grande" w:hAnsi="Calibri"/>
+          <w:sz w:val="22"/>
+          <w:szCs w:val="22"/>
+          <w:lang w:val="fr-FR"/>
+        </w:rPr>
+        <w:t xml:space="preserve"> pendant </w:t>
+      </w:r>
+      <w:r>
+        <w:rPr>
+          <w:rFonts w:ascii="Calibri" w:eastAsia="Lucida Grande" w:hAnsi="Calibri"/>
+          <w:sz w:val="22"/>
+          <w:szCs w:val="22"/>
+          <w:lang w:val="fr-FR"/>
+        </w:rPr>
+        <w:t>trois</w:t>
+      </w:r>
+      <w:r>
+        <w:rPr>
+          <w:rFonts w:ascii="Calibri" w:eastAsia="Lucida Grande" w:hAnsi="Calibri"/>
+          <w:sz w:val="22"/>
+          <w:szCs w:val="22"/>
+          <w:lang w:val="fr-FR"/>
+        </w:rPr>
+        <w:t xml:space="preserve"> semaines</w:t>
+      </w:r>
+      <w:r>
+        <w:rPr>
+          <w:rFonts w:ascii="Calibri" w:eastAsia="Lucida Grande" w:hAnsi="Calibri"/>
+          <w:sz w:val="22"/>
+          <w:szCs w:val="22"/>
+          <w:lang w:val="fr-FR"/>
+        </w:rPr>
+        <w:t xml:space="preserve"> en 2020</w:t>
+      </w:r>
+      <w:r>
+        <w:rPr>
+          <w:rFonts w:ascii="Calibri" w:eastAsia="Lucida Grande" w:hAnsi="Calibri"/>
+          <w:sz w:val="22"/>
+          <w:szCs w:val="22"/>
+          <w:lang w:val="fr-FR"/>
+        </w:rPr>
+        <w:t xml:space="preserve"> </w:t>
+      </w:r>
+      <w:r>
+        <w:rPr>
+          <w:rFonts w:ascii="Calibri" w:eastAsia="Lucida Grande" w:hAnsi="Calibri"/>
+          <w:sz w:val="22"/>
+          <w:szCs w:val="22"/>
+          <w:lang w:val="fr-FR"/>
+        </w:rPr>
+        <w:t>à</w:t>
+      </w:r>
+      <w:r>
+        <w:rPr>
+          <w:rFonts w:ascii="Calibri" w:eastAsia="Lucida Grande" w:hAnsi="Calibri"/>
+          <w:sz w:val="22"/>
+          <w:szCs w:val="22"/>
+          <w:lang w:val="fr-FR"/>
+        </w:rPr>
+        <w:t xml:space="preserve"> Lausanne et </w:t>
+      </w:r>
+      <w:r>
+        <w:rPr>
+          <w:rFonts w:ascii="Calibri" w:eastAsia="Lucida Grande" w:hAnsi="Calibri"/>
+          <w:sz w:val="22"/>
+          <w:szCs w:val="22"/>
+          <w:lang w:val="fr-FR"/>
+        </w:rPr>
+        <w:t xml:space="preserve">deux </w:t>
+      </w:r>
+      <w:r>
+        <w:rPr>
+          <w:rFonts w:ascii="Calibri" w:eastAsia="Lucida Grande" w:hAnsi="Calibri"/>
+          <w:sz w:val="22"/>
+          <w:szCs w:val="22"/>
+          <w:lang w:val="fr-FR"/>
+        </w:rPr>
+        <w:t>semaines</w:t>
+      </w:r>
+      <w:r>
+        <w:rPr>
+          <w:rFonts w:ascii="Calibri" w:eastAsia="Lucida Grande" w:hAnsi="Calibri"/>
+          <w:sz w:val="22"/>
+          <w:szCs w:val="22"/>
+          <w:lang w:val="fr-FR"/>
+        </w:rPr>
+        <w:t xml:space="preserve"> en 2019</w:t>
+      </w:r>
+      <w:r>
+        <w:rPr>
+          <w:rFonts w:ascii="Calibri" w:eastAsia="Lucida Grande" w:hAnsi="Calibri"/>
+          <w:sz w:val="22"/>
+          <w:szCs w:val="22"/>
+          <w:lang w:val="fr-FR"/>
+        </w:rPr>
+        <w:t xml:space="preserve"> à Paris</w:t>
+      </w:r>
+      <w:r>
+        <w:rPr>
+          <w:rFonts w:ascii="Calibri" w:eastAsia="Lucida Grande" w:hAnsi="Calibri"/>
+          <w:sz w:val="22"/>
+          <w:szCs w:val="22"/>
+          <w:lang w:val="fr-FR"/>
+        </w:rPr>
+        <w:t xml:space="preserve"> comme </w:t>
+      </w:r>
+      <w:r>
+        <w:rPr>
+          <w:rFonts w:ascii="Calibri" w:eastAsia="Lucida Grande" w:hAnsi="Calibri"/>
+          <w:sz w:val="22"/>
+          <w:szCs w:val="22"/>
+          <w:lang w:val="fr-FR"/>
+        </w:rPr>
+        <w:t>étudiant</w:t>
       </w:r>
     </w:p>
     <w:sectPr>
-      <w:footerReference w:type="default" r:id="rId8"/>
+      <w:type w:val="continuous"/>
       <w:pgSz w:w="11900" w:h="16840"/>
       <w:pgMar w:top="720" w:right="720" w:bottom="720" w:left="720" w:header="170" w:footer="0" w:gutter="0"/>
-      <w:cols w:space="708"/>
+      <w:cols w:num="2" w:space="708"/>
       <w:docGrid w:linePitch="360"/>
     </w:sectPr>
   </w:body>
@@ -4978,8 +5717,13 @@
       <w:t>H</w:t>
     </w:r>
     <w:r>
-      <w:t>ub.com/WillSmithTE</w:t>
+      <w:t>ub.com/</w:t>
     </w:r>
+    <w:proofErr w:type="spellStart"/>
+    <w:r>
+      <w:t>WillSmithTE</w:t>
+    </w:r>
+    <w:proofErr w:type="spellEnd"/>
     <w:r>
       <w:tab/>
     </w:r>
@@ -4998,6 +5742,7 @@
     <w:r>
       <w:t>n.com/in/</w:t>
     </w:r>
+    <w:proofErr w:type="spellStart"/>
     <w:r>
       <w:t>W</w:t>
     </w:r>
@@ -5013,6 +5758,7 @@
     <w:r>
       <w:t>TE</w:t>
     </w:r>
+    <w:proofErr w:type="spellEnd"/>
   </w:p>
   <w:p/>
   <w:p>
@@ -6772,6 +7518,119 @@
     </w:lvl>
   </w:abstractNum>
   <w:abstractNum w:abstractNumId="14" w15:restartNumberingAfterBreak="0">
+    <w:nsid w:val="30B3104C"/>
+    <w:multiLevelType w:val="hybridMultilevel"/>
+    <w:tmpl w:val="B076114E"/>
+    <w:lvl w:ilvl="0" w:tplc="040C0001">
+      <w:start w:val="1"/>
+      <w:numFmt w:val="bullet"/>
+      <w:lvlText w:val=""/>
+      <w:lvlJc w:val="left"/>
+      <w:pPr>
+        <w:ind w:left="720" w:hanging="360"/>
+      </w:pPr>
+      <w:rPr>
+        <w:rFonts w:ascii="Symbol" w:hAnsi="Symbol" w:hint="default"/>
+      </w:rPr>
+    </w:lvl>
+    <w:lvl w:ilvl="1" w:tplc="040C0003" w:tentative="1">
+      <w:start w:val="1"/>
+      <w:numFmt w:val="bullet"/>
+      <w:lvlText w:val="o"/>
+      <w:lvlJc w:val="left"/>
+      <w:pPr>
+        <w:ind w:left="1440" w:hanging="360"/>
+      </w:pPr>
+      <w:rPr>
+        <w:rFonts w:ascii="Courier New" w:hAnsi="Courier New" w:cs="Courier New" w:hint="default"/>
+      </w:rPr>
+    </w:lvl>
+    <w:lvl w:ilvl="2" w:tplc="040C0005" w:tentative="1">
+      <w:start w:val="1"/>
+      <w:numFmt w:val="bullet"/>
+      <w:lvlText w:val=""/>
+      <w:lvlJc w:val="left"/>
+      <w:pPr>
+        <w:ind w:left="2160" w:hanging="360"/>
+      </w:pPr>
+      <w:rPr>
+        <w:rFonts w:ascii="Wingdings" w:hAnsi="Wingdings" w:hint="default"/>
+      </w:rPr>
+    </w:lvl>
+    <w:lvl w:ilvl="3" w:tplc="040C0001" w:tentative="1">
+      <w:start w:val="1"/>
+      <w:numFmt w:val="bullet"/>
+      <w:lvlText w:val=""/>
+      <w:lvlJc w:val="left"/>
+      <w:pPr>
+        <w:ind w:left="2880" w:hanging="360"/>
+      </w:pPr>
+      <w:rPr>
+        <w:rFonts w:ascii="Symbol" w:hAnsi="Symbol" w:hint="default"/>
+      </w:rPr>
+    </w:lvl>
+    <w:lvl w:ilvl="4" w:tplc="040C0003" w:tentative="1">
+      <w:start w:val="1"/>
+      <w:numFmt w:val="bullet"/>
+      <w:lvlText w:val="o"/>
+      <w:lvlJc w:val="left"/>
+      <w:pPr>
+        <w:ind w:left="3600" w:hanging="360"/>
+      </w:pPr>
+      <w:rPr>
+        <w:rFonts w:ascii="Courier New" w:hAnsi="Courier New" w:cs="Courier New" w:hint="default"/>
+      </w:rPr>
+    </w:lvl>
+    <w:lvl w:ilvl="5" w:tplc="040C0005" w:tentative="1">
+      <w:start w:val="1"/>
+      <w:numFmt w:val="bullet"/>
+      <w:lvlText w:val=""/>
+      <w:lvlJc w:val="left"/>
+      <w:pPr>
+        <w:ind w:left="4320" w:hanging="360"/>
+      </w:pPr>
+      <w:rPr>
+        <w:rFonts w:ascii="Wingdings" w:hAnsi="Wingdings" w:hint="default"/>
+      </w:rPr>
+    </w:lvl>
+    <w:lvl w:ilvl="6" w:tplc="040C0001" w:tentative="1">
+      <w:start w:val="1"/>
+      <w:numFmt w:val="bullet"/>
+      <w:lvlText w:val=""/>
+      <w:lvlJc w:val="left"/>
+      <w:pPr>
+        <w:ind w:left="5040" w:hanging="360"/>
+      </w:pPr>
+      <w:rPr>
+        <w:rFonts w:ascii="Symbol" w:hAnsi="Symbol" w:hint="default"/>
+      </w:rPr>
+    </w:lvl>
+    <w:lvl w:ilvl="7" w:tplc="040C0003" w:tentative="1">
+      <w:start w:val="1"/>
+      <w:numFmt w:val="bullet"/>
+      <w:lvlText w:val="o"/>
+      <w:lvlJc w:val="left"/>
+      <w:pPr>
+        <w:ind w:left="5760" w:hanging="360"/>
+      </w:pPr>
+      <w:rPr>
+        <w:rFonts w:ascii="Courier New" w:hAnsi="Courier New" w:cs="Courier New" w:hint="default"/>
+      </w:rPr>
+    </w:lvl>
+    <w:lvl w:ilvl="8" w:tplc="040C0005" w:tentative="1">
+      <w:start w:val="1"/>
+      <w:numFmt w:val="bullet"/>
+      <w:lvlText w:val=""/>
+      <w:lvlJc w:val="left"/>
+      <w:pPr>
+        <w:ind w:left="6480" w:hanging="360"/>
+      </w:pPr>
+      <w:rPr>
+        <w:rFonts w:ascii="Wingdings" w:hAnsi="Wingdings" w:hint="default"/>
+      </w:rPr>
+    </w:lvl>
+  </w:abstractNum>
+  <w:abstractNum w:abstractNumId="15" w15:restartNumberingAfterBreak="0">
     <w:nsid w:val="33ED547D"/>
     <w:multiLevelType w:val="hybridMultilevel"/>
     <w:tmpl w:val="15E0A1B8"/>
@@ -6883,7 +7742,7 @@
       </w:rPr>
     </w:lvl>
   </w:abstractNum>
-  <w:abstractNum w:abstractNumId="15" w15:restartNumberingAfterBreak="0">
+  <w:abstractNum w:abstractNumId="16" w15:restartNumberingAfterBreak="0">
     <w:nsid w:val="36AE72B0"/>
     <w:multiLevelType w:val="hybridMultilevel"/>
     <w:tmpl w:val="5AA846AC"/>
@@ -6996,7 +7855,7 @@
       </w:rPr>
     </w:lvl>
   </w:abstractNum>
-  <w:abstractNum w:abstractNumId="16" w15:restartNumberingAfterBreak="0">
+  <w:abstractNum w:abstractNumId="17" w15:restartNumberingAfterBreak="0">
     <w:nsid w:val="40007826"/>
     <w:multiLevelType w:val="hybridMultilevel"/>
     <w:tmpl w:val="4412DAAC"/>
@@ -7108,7 +7967,7 @@
       </w:rPr>
     </w:lvl>
   </w:abstractNum>
-  <w:abstractNum w:abstractNumId="17" w15:restartNumberingAfterBreak="0">
+  <w:abstractNum w:abstractNumId="18" w15:restartNumberingAfterBreak="0">
     <w:nsid w:val="41AA49E8"/>
     <w:multiLevelType w:val="hybridMultilevel"/>
     <w:tmpl w:val="27EC062C"/>
@@ -7221,7 +8080,7 @@
       </w:rPr>
     </w:lvl>
   </w:abstractNum>
-  <w:abstractNum w:abstractNumId="18" w15:restartNumberingAfterBreak="0">
+  <w:abstractNum w:abstractNumId="19" w15:restartNumberingAfterBreak="0">
     <w:nsid w:val="42AC14A1"/>
     <w:multiLevelType w:val="hybridMultilevel"/>
     <w:tmpl w:val="24B0E320"/>
@@ -7334,7 +8193,7 @@
       </w:rPr>
     </w:lvl>
   </w:abstractNum>
-  <w:abstractNum w:abstractNumId="19" w15:restartNumberingAfterBreak="0">
+  <w:abstractNum w:abstractNumId="20" w15:restartNumberingAfterBreak="0">
     <w:nsid w:val="4B2F1BE7"/>
     <w:multiLevelType w:val="hybridMultilevel"/>
     <w:tmpl w:val="5B9CF4A6"/>
@@ -7447,7 +8306,7 @@
       </w:rPr>
     </w:lvl>
   </w:abstractNum>
-  <w:abstractNum w:abstractNumId="20" w15:restartNumberingAfterBreak="0">
+  <w:abstractNum w:abstractNumId="21" w15:restartNumberingAfterBreak="0">
     <w:nsid w:val="51B253F9"/>
     <w:multiLevelType w:val="hybridMultilevel"/>
     <w:tmpl w:val="42DA2EE6"/>
@@ -7559,7 +8418,7 @@
       </w:rPr>
     </w:lvl>
   </w:abstractNum>
-  <w:abstractNum w:abstractNumId="21" w15:restartNumberingAfterBreak="0">
+  <w:abstractNum w:abstractNumId="22" w15:restartNumberingAfterBreak="0">
     <w:nsid w:val="62E5433E"/>
     <w:multiLevelType w:val="hybridMultilevel"/>
     <w:tmpl w:val="54FCBD24"/>
@@ -7684,10 +8543,10 @@
     <w:abstractNumId w:val="3"/>
   </w:num>
   <w:num w:numId="5">
-    <w:abstractNumId w:val="21"/>
+    <w:abstractNumId w:val="22"/>
   </w:num>
   <w:num w:numId="6">
-    <w:abstractNumId w:val="15"/>
+    <w:abstractNumId w:val="16"/>
   </w:num>
   <w:num w:numId="7">
     <w:abstractNumId w:val="10"/>
@@ -7696,13 +8555,13 @@
     <w:abstractNumId w:val="4"/>
   </w:num>
   <w:num w:numId="9">
-    <w:abstractNumId w:val="16"/>
+    <w:abstractNumId w:val="17"/>
   </w:num>
   <w:num w:numId="10">
-    <w:abstractNumId w:val="14"/>
+    <w:abstractNumId w:val="15"/>
   </w:num>
   <w:num w:numId="11">
-    <w:abstractNumId w:val="20"/>
+    <w:abstractNumId w:val="21"/>
   </w:num>
   <w:num w:numId="12">
     <w:abstractNumId w:val="8"/>
@@ -7714,13 +8573,13 @@
     <w:abstractNumId w:val="6"/>
   </w:num>
   <w:num w:numId="15">
-    <w:abstractNumId w:val="17"/>
+    <w:abstractNumId w:val="18"/>
   </w:num>
   <w:num w:numId="16">
     <w:abstractNumId w:val="9"/>
   </w:num>
   <w:num w:numId="17">
-    <w:abstractNumId w:val="19"/>
+    <w:abstractNumId w:val="20"/>
   </w:num>
   <w:num w:numId="18">
     <w:abstractNumId w:val="7"/>
@@ -7732,10 +8591,13 @@
     <w:abstractNumId w:val="12"/>
   </w:num>
   <w:num w:numId="21">
-    <w:abstractNumId w:val="18"/>
+    <w:abstractNumId w:val="19"/>
   </w:num>
   <w:num w:numId="22">
     <w:abstractNumId w:val="13"/>
+  </w:num>
+  <w:num w:numId="23">
+    <w:abstractNumId w:val="14"/>
   </w:num>
 </w:numbering>
 </file>
@@ -8129,7 +8991,6 @@
   <w:style w:type="character" w:default="1" w:styleId="Policepardfaut">
     <w:name w:val="Default Paragraph Font"/>
     <w:uiPriority w:val="1"/>
-    <w:semiHidden/>
     <w:unhideWhenUsed/>
   </w:style>
   <w:style w:type="table" w:default="1" w:styleId="TableauNormal">
@@ -8651,7 +9512,7 @@
 </file>
 
 <file path=customXml/itemProps1.xml><?xml version="1.0" encoding="utf-8"?>
-<ds:datastoreItem xmlns:ds="http://schemas.openxmlformats.org/officeDocument/2006/customXml" ds:itemID="{76D77EBE-4F68-2547-9278-FF3D8D043146}">
+<ds:datastoreItem xmlns:ds="http://schemas.openxmlformats.org/officeDocument/2006/customXml" ds:itemID="{3623ADF7-779D-FC4E-A725-AB0F0455F36A}">
   <ds:schemaRefs>
     <ds:schemaRef ds:uri="http://schemas.openxmlformats.org/officeDocument/2006/bibliography"/>
   </ds:schemaRefs>

</xml_diff>